<commit_message>
Transformaciones de dimensiones terminados
</commit_message>
<xml_diff>
--- a/5. ETL con Kettle/Informe.docx
+++ b/5. ETL con Kettle/Informe.docx
@@ -1,6 +1,6 @@
 
 <file path=word/document.xml><?xml version="1.0" encoding="utf-8"?>
-<w:document xmlns:wpc="http://schemas.microsoft.com/office/word/2010/wordprocessingCanvas" xmlns:cx="http://schemas.microsoft.com/office/drawing/2014/chartex" xmlns:cx1="http://schemas.microsoft.com/office/drawing/2015/9/8/chartex" xmlns:cx2="http://schemas.microsoft.com/office/drawing/2015/10/21/chartex" xmlns:cx3="http://schemas.microsoft.com/office/drawing/2016/5/9/chartex" xmlns:cx4="http://schemas.microsoft.com/office/drawing/2016/5/10/chartex" xmlns:cx5="http://schemas.microsoft.com/office/drawing/2016/5/11/chartex" xmlns:cx6="http://schemas.microsoft.com/office/drawing/2016/5/12/chartex" xmlns:cx7="http://schemas.microsoft.com/office/drawing/2016/5/13/chartex" xmlns:cx8="http://schemas.microsoft.com/office/drawing/2016/5/14/chartex" xmlns:mc="http://schemas.openxmlformats.org/markup-compatibility/2006" xmlns:aink="http://schemas.microsoft.com/office/drawing/2016/ink" xmlns:am3d="http://schemas.microsoft.com/office/drawing/2017/model3d" xmlns:o="urn:schemas-microsoft-com:office:office" xmlns:r="http://schemas.openxmlformats.org/officeDocument/2006/relationships" xmlns:m="http://schemas.openxmlformats.org/officeDocument/2006/math" xmlns:v="urn:schemas-microsoft-com:vml" xmlns:wp14="http://schemas.microsoft.com/office/word/2010/wordprocessingDrawing" xmlns:wp="http://schemas.openxmlformats.org/drawingml/2006/wordprocessingDrawing" xmlns:w10="urn:schemas-microsoft-com:office:word" xmlns:w="http://schemas.openxmlformats.org/wordprocessingml/2006/main" xmlns:w14="http://schemas.microsoft.com/office/word/2010/wordml" xmlns:w15="http://schemas.microsoft.com/office/word/2012/wordml" xmlns:w16cex="http://schemas.microsoft.com/office/word/2018/wordml/cex" xmlns:w16cid="http://schemas.microsoft.com/office/word/2016/wordml/cid" xmlns:w16="http://schemas.microsoft.com/office/word/2018/wordml" xmlns:w16se="http://schemas.microsoft.com/office/word/2015/wordml/symex" xmlns:wpg="http://schemas.microsoft.com/office/word/2010/wordprocessingGroup" xmlns:wpi="http://schemas.microsoft.com/office/word/2010/wordprocessingInk" xmlns:wne="http://schemas.microsoft.com/office/word/2006/wordml" xmlns:wps="http://schemas.microsoft.com/office/word/2010/wordprocessingShape" mc:Ignorable="w14 w15 w16se w16cid w16 w16cex wp14">
+<w:document xmlns:wpc="http://schemas.microsoft.com/office/word/2010/wordprocessingCanvas" xmlns:cx="http://schemas.microsoft.com/office/drawing/2014/chartex" xmlns:cx1="http://schemas.microsoft.com/office/drawing/2015/9/8/chartex" xmlns:cx2="http://schemas.microsoft.com/office/drawing/2015/10/21/chartex" xmlns:cx3="http://schemas.microsoft.com/office/drawing/2016/5/9/chartex" xmlns:cx4="http://schemas.microsoft.com/office/drawing/2016/5/10/chartex" xmlns:cx5="http://schemas.microsoft.com/office/drawing/2016/5/11/chartex" xmlns:cx6="http://schemas.microsoft.com/office/drawing/2016/5/12/chartex" xmlns:cx7="http://schemas.microsoft.com/office/drawing/2016/5/13/chartex" xmlns:cx8="http://schemas.microsoft.com/office/drawing/2016/5/14/chartex" xmlns:mc="http://schemas.openxmlformats.org/markup-compatibility/2006" xmlns:aink="http://schemas.microsoft.com/office/drawing/2016/ink" xmlns:am3d="http://schemas.microsoft.com/office/drawing/2017/model3d" xmlns:o="urn:schemas-microsoft-com:office:office" xmlns:r="http://schemas.openxmlformats.org/officeDocument/2006/relationships" xmlns:m="http://schemas.openxmlformats.org/officeDocument/2006/math" xmlns:v="urn:schemas-microsoft-com:vml" xmlns:wp14="http://schemas.microsoft.com/office/word/2010/wordprocessingDrawing" xmlns:wp="http://schemas.openxmlformats.org/drawingml/2006/wordprocessingDrawing" xmlns:w10="urn:schemas-microsoft-com:office:word" xmlns:w="http://schemas.openxmlformats.org/wordprocessingml/2006/main" xmlns:w14="http://schemas.microsoft.com/office/word/2010/wordml" xmlns:w15="http://schemas.microsoft.com/office/word/2012/wordml" xmlns:w16cex="http://schemas.microsoft.com/office/word/2018/wordml/cex" xmlns:w16cid="http://schemas.microsoft.com/office/word/2016/wordml/cid" xmlns:w16="http://schemas.microsoft.com/office/word/2018/wordml" xmlns:w16sdtdh="http://schemas.microsoft.com/office/word/2020/wordml/sdtdatahash" xmlns:w16se="http://schemas.microsoft.com/office/word/2015/wordml/symex" xmlns:wpg="http://schemas.microsoft.com/office/word/2010/wordprocessingGroup" xmlns:wpi="http://schemas.microsoft.com/office/word/2010/wordprocessingInk" xmlns:wne="http://schemas.microsoft.com/office/word/2006/wordml" xmlns:wps="http://schemas.microsoft.com/office/word/2010/wordprocessingShape" mc:Ignorable="w14 w15 w16se w16cid w16 w16cex w16sdtdh wp14">
   <w:background w:color="FFFFFF"/>
   <w:body>
     <w:p>
@@ -185,7 +185,6 @@
                               </w:rPr>
                               <w:t xml:space="preserve">scola </w:t>
                             </w:r>
-                            <w:proofErr w:type="gramStart"/>
                             <w:r>
                               <w:rPr>
                                 <w:b/>
@@ -197,16 +196,8 @@
                               <w:rPr>
                                 <w:sz w:val="36"/>
                               </w:rPr>
-                              <w:t>uperior  de</w:t>
+                              <w:t xml:space="preserve">uperior  de </w:t>
                             </w:r>
-                            <w:proofErr w:type="gramEnd"/>
-                            <w:r>
-                              <w:rPr>
-                                <w:sz w:val="36"/>
-                              </w:rPr>
-                              <w:t xml:space="preserve"> </w:t>
-                            </w:r>
-                            <w:proofErr w:type="spellStart"/>
                             <w:r>
                               <w:rPr>
                                 <w:b/>
@@ -218,14 +209,7 @@
                               <w:rPr>
                                 <w:sz w:val="36"/>
                               </w:rPr>
-                              <w:t>nxeñaría</w:t>
-                            </w:r>
-                            <w:proofErr w:type="spellEnd"/>
-                            <w:r>
-                              <w:rPr>
-                                <w:sz w:val="36"/>
-                              </w:rPr>
-                              <w:t xml:space="preserve"> </w:t>
+                              <w:t xml:space="preserve">nxeñaría </w:t>
                             </w:r>
                             <w:r>
                               <w:rPr>
@@ -285,7 +269,6 @@
                         </w:rPr>
                         <w:t xml:space="preserve">scola </w:t>
                       </w:r>
-                      <w:proofErr w:type="gramStart"/>
                       <w:r>
                         <w:rPr>
                           <w:b/>
@@ -297,16 +280,8 @@
                         <w:rPr>
                           <w:sz w:val="36"/>
                         </w:rPr>
-                        <w:t>uperior  de</w:t>
+                        <w:t xml:space="preserve">uperior  de </w:t>
                       </w:r>
-                      <w:proofErr w:type="gramEnd"/>
-                      <w:r>
-                        <w:rPr>
-                          <w:sz w:val="36"/>
-                        </w:rPr>
-                        <w:t xml:space="preserve"> </w:t>
-                      </w:r>
-                      <w:proofErr w:type="spellStart"/>
                       <w:r>
                         <w:rPr>
                           <w:b/>
@@ -318,14 +293,7 @@
                         <w:rPr>
                           <w:sz w:val="36"/>
                         </w:rPr>
-                        <w:t>nxeñaría</w:t>
-                      </w:r>
-                      <w:proofErr w:type="spellEnd"/>
-                      <w:r>
-                        <w:rPr>
-                          <w:sz w:val="36"/>
-                        </w:rPr>
-                        <w:t xml:space="preserve"> </w:t>
+                        <w:t xml:space="preserve">nxeñaría </w:t>
                       </w:r>
                       <w:r>
                         <w:rPr>
@@ -1116,18 +1084,8 @@
           <w:bCs/>
           <w:sz w:val="28"/>
         </w:rPr>
-        <w:t xml:space="preserve">Rubén Gómez </w:t>
-      </w:r>
-      <w:proofErr w:type="spellStart"/>
-      <w:r>
-        <w:rPr>
-          <w:rFonts w:ascii="Arial Nova Light" w:hAnsi="Arial Nova Light"/>
-          <w:bCs/>
-          <w:sz w:val="28"/>
-        </w:rPr>
-        <w:t>Dopazo</w:t>
-      </w:r>
-      <w:proofErr w:type="spellEnd"/>
+        <w:t>Rubén Gómez Dopazo</w:t>
+      </w:r>
     </w:p>
     <w:p>
       <w:pPr>
@@ -1262,29 +1220,7 @@
           <w:sz w:val="28"/>
           <w:szCs w:val="28"/>
         </w:rPr>
-        <w:t xml:space="preserve">Manuel </w:t>
-      </w:r>
-      <w:proofErr w:type="spellStart"/>
-      <w:r>
-        <w:rPr>
-          <w:rFonts w:ascii="Arial Nova Light" w:hAnsi="Arial Nova Light" w:cs="Calibri"/>
-          <w:bCs/>
-          <w:color w:val="000000"/>
-          <w:sz w:val="28"/>
-          <w:szCs w:val="28"/>
-        </w:rPr>
-        <w:t>Certal</w:t>
-      </w:r>
-      <w:proofErr w:type="spellEnd"/>
-      <w:r>
-        <w:rPr>
-          <w:rFonts w:ascii="Arial Nova Light" w:hAnsi="Arial Nova Light" w:cs="Calibri"/>
-          <w:bCs/>
-          <w:color w:val="000000"/>
-          <w:sz w:val="28"/>
-          <w:szCs w:val="28"/>
-        </w:rPr>
-        <w:t xml:space="preserve"> Puga</w:t>
+        <w:t>Manuel Certal Puga</w:t>
       </w:r>
     </w:p>
     <w:p>
@@ -4263,19 +4199,8 @@
           <w:sz w:val="24"/>
           <w:szCs w:val="24"/>
         </w:rPr>
-        <w:t xml:space="preserve">Elite </w:t>
-      </w:r>
-      <w:proofErr w:type="spellStart"/>
-      <w:r>
-        <w:rPr>
-          <w:rFonts w:ascii="Arial Nova Light" w:hAnsi="Arial Nova Light" w:cs="Arial"/>
-          <w:color w:val="000000"/>
-          <w:sz w:val="24"/>
-          <w:szCs w:val="24"/>
-        </w:rPr>
-        <w:t>Hotels</w:t>
-      </w:r>
-      <w:proofErr w:type="spellEnd"/>
+        <w:t>Elite Hotels</w:t>
+      </w:r>
       <w:r>
         <w:rPr>
           <w:rFonts w:ascii="Arial Nova Light" w:hAnsi="Arial Nova Light" w:cs="Arial"/>
@@ -9481,7 +9406,6 @@
                 <w:szCs w:val="24"/>
               </w:rPr>
             </w:pPr>
-            <w:proofErr w:type="spellStart"/>
             <w:r>
               <w:rPr>
                 <w:rFonts w:ascii="Arial Nova" w:hAnsi="Arial Nova" w:cs="Arial"/>
@@ -9491,33 +9415,8 @@
                 <w:sz w:val="24"/>
                 <w:szCs w:val="24"/>
               </w:rPr>
-              <w:t>World</w:t>
-            </w:r>
-            <w:proofErr w:type="spellEnd"/>
-            <w:r>
-              <w:rPr>
-                <w:rFonts w:ascii="Arial Nova" w:hAnsi="Arial Nova" w:cs="Arial"/>
-                <w:b/>
-                <w:bCs/>
-                <w:color w:val="000000"/>
-                <w:sz w:val="24"/>
-                <w:szCs w:val="24"/>
-              </w:rPr>
-              <w:t xml:space="preserve"> Bank: Total </w:t>
-            </w:r>
-            <w:proofErr w:type="spellStart"/>
-            <w:r>
-              <w:rPr>
-                <w:rFonts w:ascii="Arial Nova" w:hAnsi="Arial Nova" w:cs="Arial"/>
-                <w:b/>
-                <w:bCs/>
-                <w:color w:val="000000"/>
-                <w:sz w:val="24"/>
-                <w:szCs w:val="24"/>
-              </w:rPr>
-              <w:t>Population</w:t>
-            </w:r>
-            <w:proofErr w:type="spellEnd"/>
+              <w:t>World Bank: Total Population</w:t>
+            </w:r>
           </w:p>
         </w:tc>
       </w:tr>
@@ -9591,7 +9490,6 @@
                 <w:szCs w:val="24"/>
               </w:rPr>
             </w:pPr>
-            <w:proofErr w:type="spellStart"/>
             <w:r>
               <w:rPr>
                 <w:rFonts w:ascii="Arial Nova Light" w:hAnsi="Arial Nova Light" w:cs="Arial"/>
@@ -9599,37 +9497,7 @@
                 <w:sz w:val="24"/>
                 <w:szCs w:val="24"/>
               </w:rPr>
-              <w:t>World</w:t>
-            </w:r>
-            <w:proofErr w:type="spellEnd"/>
-            <w:r>
-              <w:rPr>
-                <w:rFonts w:ascii="Arial Nova Light" w:hAnsi="Arial Nova Light" w:cs="Arial"/>
-                <w:color w:val="000000"/>
-                <w:sz w:val="24"/>
-                <w:szCs w:val="24"/>
-              </w:rPr>
-              <w:t xml:space="preserve"> Bank ofrece un </w:t>
-            </w:r>
-            <w:proofErr w:type="spellStart"/>
-            <w:r>
-              <w:rPr>
-                <w:rFonts w:ascii="Arial Nova Light" w:hAnsi="Arial Nova Light" w:cs="Arial"/>
-                <w:color w:val="000000"/>
-                <w:sz w:val="24"/>
-                <w:szCs w:val="24"/>
-              </w:rPr>
-              <w:t>dataset</w:t>
-            </w:r>
-            <w:proofErr w:type="spellEnd"/>
-            <w:r>
-              <w:rPr>
-                <w:rFonts w:ascii="Arial Nova Light" w:hAnsi="Arial Nova Light" w:cs="Arial"/>
-                <w:color w:val="000000"/>
-                <w:sz w:val="24"/>
-                <w:szCs w:val="24"/>
-              </w:rPr>
-              <w:t xml:space="preserve"> </w:t>
+              <w:t xml:space="preserve">World Bank ofrece un dataset </w:t>
             </w:r>
             <w:r>
               <w:rPr>
@@ -9892,7 +9760,6 @@
                 <w:szCs w:val="24"/>
               </w:rPr>
             </w:pPr>
-            <w:proofErr w:type="spellStart"/>
             <w:r>
               <w:rPr>
                 <w:rFonts w:ascii="Arial Nova Light" w:hAnsi="Arial Nova Light" w:cs="Arial"/>
@@ -9902,7 +9769,6 @@
               </w:rPr>
               <w:t>String</w:t>
             </w:r>
-            <w:proofErr w:type="spellEnd"/>
           </w:p>
         </w:tc>
         <w:tc>
@@ -10016,7 +9882,6 @@
                 <w:szCs w:val="24"/>
               </w:rPr>
             </w:pPr>
-            <w:proofErr w:type="spellStart"/>
             <w:r>
               <w:rPr>
                 <w:rFonts w:ascii="Arial Nova Light" w:hAnsi="Arial Nova Light" w:cs="Arial"/>
@@ -10026,7 +9891,6 @@
               </w:rPr>
               <w:t>Integer</w:t>
             </w:r>
-            <w:proofErr w:type="spellEnd"/>
           </w:p>
         </w:tc>
         <w:tc>
@@ -10147,7 +10011,6 @@
                 <w:szCs w:val="24"/>
               </w:rPr>
             </w:pPr>
-            <w:proofErr w:type="spellStart"/>
             <w:r>
               <w:rPr>
                 <w:rFonts w:ascii="Arial Nova Light" w:hAnsi="Arial Nova Light" w:cs="Arial"/>
@@ -10157,7 +10020,6 @@
               </w:rPr>
               <w:t>Integer</w:t>
             </w:r>
-            <w:proofErr w:type="spellEnd"/>
           </w:p>
         </w:tc>
         <w:tc>
@@ -10397,7 +10259,6 @@
                 <w:szCs w:val="24"/>
               </w:rPr>
             </w:pPr>
-            <w:proofErr w:type="spellStart"/>
             <w:r>
               <w:rPr>
                 <w:rFonts w:ascii="Arial Nova Light" w:hAnsi="Arial Nova Light" w:cs="Arial"/>
@@ -10405,37 +10266,7 @@
                 <w:sz w:val="24"/>
                 <w:szCs w:val="24"/>
               </w:rPr>
-              <w:t>World</w:t>
-            </w:r>
-            <w:proofErr w:type="spellEnd"/>
-            <w:r>
-              <w:rPr>
-                <w:rFonts w:ascii="Arial Nova Light" w:hAnsi="Arial Nova Light" w:cs="Arial"/>
-                <w:color w:val="000000"/>
-                <w:sz w:val="24"/>
-                <w:szCs w:val="24"/>
-              </w:rPr>
-              <w:t xml:space="preserve"> Bank ofrece un </w:t>
-            </w:r>
-            <w:proofErr w:type="spellStart"/>
-            <w:r>
-              <w:rPr>
-                <w:rFonts w:ascii="Arial Nova Light" w:hAnsi="Arial Nova Light" w:cs="Arial"/>
-                <w:color w:val="000000"/>
-                <w:sz w:val="24"/>
-                <w:szCs w:val="24"/>
-              </w:rPr>
-              <w:t>dataset</w:t>
-            </w:r>
-            <w:proofErr w:type="spellEnd"/>
-            <w:r>
-              <w:rPr>
-                <w:rFonts w:ascii="Arial Nova Light" w:hAnsi="Arial Nova Light" w:cs="Arial"/>
-                <w:color w:val="000000"/>
-                <w:sz w:val="24"/>
-                <w:szCs w:val="24"/>
-              </w:rPr>
-              <w:t xml:space="preserve"> </w:t>
+              <w:t xml:space="preserve">World Bank ofrece un dataset </w:t>
             </w:r>
             <w:r>
               <w:rPr>
@@ -10734,7 +10565,6 @@
                 <w:szCs w:val="24"/>
               </w:rPr>
             </w:pPr>
-            <w:proofErr w:type="spellStart"/>
             <w:r>
               <w:rPr>
                 <w:rFonts w:ascii="Arial Nova Light" w:hAnsi="Arial Nova Light" w:cs="Arial"/>
@@ -10744,7 +10574,6 @@
               </w:rPr>
               <w:t>String</w:t>
             </w:r>
-            <w:proofErr w:type="spellEnd"/>
           </w:p>
         </w:tc>
         <w:tc>
@@ -10858,7 +10687,6 @@
                 <w:szCs w:val="24"/>
               </w:rPr>
             </w:pPr>
-            <w:proofErr w:type="spellStart"/>
             <w:r>
               <w:rPr>
                 <w:rFonts w:ascii="Arial Nova Light" w:hAnsi="Arial Nova Light" w:cs="Arial"/>
@@ -10866,17 +10694,7 @@
                 <w:sz w:val="24"/>
                 <w:szCs w:val="24"/>
               </w:rPr>
-              <w:t>Enum</w:t>
-            </w:r>
-            <w:proofErr w:type="spellEnd"/>
-            <w:r>
-              <w:rPr>
-                <w:rFonts w:ascii="Arial Nova Light" w:hAnsi="Arial Nova Light" w:cs="Arial"/>
-                <w:color w:val="000000"/>
-                <w:sz w:val="24"/>
-                <w:szCs w:val="24"/>
-              </w:rPr>
-              <w:t>: bajo, medio-bajo, medio-alto, alto</w:t>
+              <w:t>Enum: bajo, medio-bajo, medio-alto, alto</w:t>
             </w:r>
           </w:p>
         </w:tc>
@@ -11169,7 +10987,6 @@
                 <w:szCs w:val="24"/>
               </w:rPr>
             </w:pPr>
-            <w:proofErr w:type="spellStart"/>
             <w:r>
               <w:rPr>
                 <w:rFonts w:ascii="Arial Nova Light" w:hAnsi="Arial Nova Light" w:cs="Arial"/>
@@ -11177,37 +10994,7 @@
                 <w:sz w:val="24"/>
                 <w:szCs w:val="24"/>
               </w:rPr>
-              <w:t>Kaggle</w:t>
-            </w:r>
-            <w:proofErr w:type="spellEnd"/>
-            <w:r>
-              <w:rPr>
-                <w:rFonts w:ascii="Arial Nova Light" w:hAnsi="Arial Nova Light" w:cs="Arial"/>
-                <w:color w:val="000000"/>
-                <w:sz w:val="24"/>
-                <w:szCs w:val="24"/>
-              </w:rPr>
-              <w:t xml:space="preserve"> ofrece un </w:t>
-            </w:r>
-            <w:proofErr w:type="spellStart"/>
-            <w:r>
-              <w:rPr>
-                <w:rFonts w:ascii="Arial Nova Light" w:hAnsi="Arial Nova Light" w:cs="Arial"/>
-                <w:color w:val="000000"/>
-                <w:sz w:val="24"/>
-                <w:szCs w:val="24"/>
-              </w:rPr>
-              <w:t>dataset</w:t>
-            </w:r>
-            <w:proofErr w:type="spellEnd"/>
-            <w:r>
-              <w:rPr>
-                <w:rFonts w:ascii="Arial Nova Light" w:hAnsi="Arial Nova Light" w:cs="Arial"/>
-                <w:color w:val="000000"/>
-                <w:sz w:val="24"/>
-                <w:szCs w:val="24"/>
-              </w:rPr>
-              <w:t xml:space="preserve"> en el que se </w:t>
+              <w:t xml:space="preserve">Kaggle ofrece un dataset en el que se </w:t>
             </w:r>
             <w:r>
               <w:rPr>
@@ -11416,7 +11203,6 @@
                 <w:szCs w:val="24"/>
               </w:rPr>
             </w:pPr>
-            <w:proofErr w:type="spellStart"/>
             <w:r>
               <w:rPr>
                 <w:rFonts w:ascii="Arial Nova Light" w:hAnsi="Arial Nova Light" w:cs="Arial"/>
@@ -11426,7 +11212,6 @@
               </w:rPr>
               <w:t>String</w:t>
             </w:r>
-            <w:proofErr w:type="spellEnd"/>
           </w:p>
         </w:tc>
         <w:tc>
@@ -11538,7 +11323,6 @@
                 <w:szCs w:val="24"/>
               </w:rPr>
             </w:pPr>
-            <w:proofErr w:type="spellStart"/>
             <w:r>
               <w:rPr>
                 <w:rFonts w:ascii="Arial Nova Light" w:hAnsi="Arial Nova Light" w:cs="Arial"/>
@@ -11548,7 +11332,6 @@
               </w:rPr>
               <w:t>Integer</w:t>
             </w:r>
-            <w:proofErr w:type="spellEnd"/>
           </w:p>
         </w:tc>
         <w:tc>
@@ -11650,7 +11433,6 @@
                 <w:szCs w:val="24"/>
               </w:rPr>
             </w:pPr>
-            <w:proofErr w:type="spellStart"/>
             <w:r>
               <w:rPr>
                 <w:rFonts w:ascii="Arial Nova Light" w:hAnsi="Arial Nova Light" w:cs="Arial"/>
@@ -11660,7 +11442,6 @@
               </w:rPr>
               <w:t>Float</w:t>
             </w:r>
-            <w:proofErr w:type="spellEnd"/>
           </w:p>
         </w:tc>
         <w:tc>
@@ -15153,7 +14934,6 @@
                 <w:color w:val="000000"/>
               </w:rPr>
             </w:pPr>
-            <w:proofErr w:type="spellStart"/>
             <w:r>
               <w:rPr>
                 <w:rFonts w:ascii="Arial Nova Light" w:hAnsi="Arial Nova Light"/>
@@ -15163,7 +14943,6 @@
               </w:rPr>
               <w:t>int</w:t>
             </w:r>
-            <w:proofErr w:type="spellEnd"/>
           </w:p>
         </w:tc>
         <w:tc>
@@ -15367,7 +15146,6 @@
                 <w:rFonts w:ascii="Arial Nova Light" w:hAnsi="Arial Nova Light"/>
               </w:rPr>
             </w:pPr>
-            <w:proofErr w:type="spellStart"/>
             <w:r>
               <w:rPr>
                 <w:rFonts w:ascii="Arial Nova Light" w:hAnsi="Arial Nova Light"/>
@@ -15377,7 +15155,6 @@
               </w:rPr>
               <w:t>float</w:t>
             </w:r>
-            <w:proofErr w:type="spellEnd"/>
           </w:p>
         </w:tc>
         <w:tc>
@@ -15569,7 +15346,6 @@
                 <w:color w:val="000000"/>
               </w:rPr>
             </w:pPr>
-            <w:proofErr w:type="spellStart"/>
             <w:r>
               <w:rPr>
                 <w:rFonts w:ascii="Arial Nova Light" w:hAnsi="Arial Nova Light"/>
@@ -15579,7 +15355,6 @@
               </w:rPr>
               <w:t>float</w:t>
             </w:r>
-            <w:proofErr w:type="spellEnd"/>
           </w:p>
         </w:tc>
         <w:tc>
@@ -15936,21 +15711,7 @@
           <w:rFonts w:ascii="Arial Nova" w:hAnsi="Arial Nova"/>
         </w:rPr>
         <w:lastRenderedPageBreak/>
-        <w:t xml:space="preserve">Almacenamiento de valores </w:t>
-      </w:r>
-      <w:proofErr w:type="spellStart"/>
-      <w:r>
-        <w:rPr>
-          <w:rFonts w:ascii="Arial Nova" w:hAnsi="Arial Nova"/>
-        </w:rPr>
-        <w:t>precalculados</w:t>
-      </w:r>
-      <w:proofErr w:type="spellEnd"/>
-      <w:r>
-        <w:rPr>
-          <w:rFonts w:ascii="Arial Nova" w:hAnsi="Arial Nova"/>
-        </w:rPr>
-        <w:t xml:space="preserve"> en la tabla de hechos</w:t>
+        <w:t>Almacenamiento de valores precalculados en la tabla de hechos</w:t>
       </w:r>
       <w:bookmarkEnd w:id="18"/>
     </w:p>
@@ -15977,18 +15738,8 @@
           <w:sz w:val="26"/>
           <w:szCs w:val="26"/>
         </w:rPr>
-        <w:t xml:space="preserve">Definición de valores </w:t>
-      </w:r>
-      <w:proofErr w:type="spellStart"/>
-      <w:r>
-        <w:rPr>
-          <w:rFonts w:ascii="Arial Nova" w:hAnsi="Arial Nova"/>
-          <w:sz w:val="26"/>
-          <w:szCs w:val="26"/>
-        </w:rPr>
-        <w:t>precalculados</w:t>
-      </w:r>
-      <w:proofErr w:type="spellEnd"/>
+        <w:t>Definición de valores precalculados</w:t>
+      </w:r>
       <w:r>
         <w:rPr>
           <w:rFonts w:ascii="Arial Nova" w:hAnsi="Arial Nova"/>
@@ -16037,27 +15788,7 @@
           <w:sz w:val="24"/>
           <w:szCs w:val="24"/>
         </w:rPr>
-        <w:t xml:space="preserve">identificadas en el estudio realizado que emplean valores </w:t>
-      </w:r>
-      <w:proofErr w:type="spellStart"/>
-      <w:r>
-        <w:rPr>
-          <w:rFonts w:ascii="Arial Nova Light" w:hAnsi="Arial Nova Light" w:cs="Arial"/>
-          <w:color w:val="000000"/>
-          <w:sz w:val="24"/>
-          <w:szCs w:val="24"/>
-        </w:rPr>
-        <w:t>precalculados</w:t>
-      </w:r>
-      <w:proofErr w:type="spellEnd"/>
-      <w:r>
-        <w:rPr>
-          <w:rFonts w:ascii="Arial Nova Light" w:hAnsi="Arial Nova Light" w:cs="Arial"/>
-          <w:color w:val="000000"/>
-          <w:sz w:val="24"/>
-          <w:szCs w:val="24"/>
-        </w:rPr>
-        <w:t>.</w:t>
+        <w:t>identificadas en el estudio realizado que emplean valores precalculados.</w:t>
       </w:r>
     </w:p>
     <w:tbl>
@@ -16412,7 +16143,6 @@
                 <w:color w:val="000000"/>
               </w:rPr>
             </w:pPr>
-            <w:proofErr w:type="spellStart"/>
             <w:r>
               <w:rPr>
                 <w:rFonts w:ascii="Arial Nova Light" w:hAnsi="Arial Nova Light"/>
@@ -16422,7 +16152,6 @@
               </w:rPr>
               <w:t>float</w:t>
             </w:r>
-            <w:proofErr w:type="spellEnd"/>
           </w:p>
         </w:tc>
         <w:tc>
@@ -16605,7 +16334,6 @@
                 <w:rFonts w:ascii="Arial Nova Light" w:hAnsi="Arial Nova Light"/>
               </w:rPr>
             </w:pPr>
-            <w:proofErr w:type="spellStart"/>
             <w:r>
               <w:rPr>
                 <w:rFonts w:ascii="Arial Nova Light" w:hAnsi="Arial Nova Light"/>
@@ -16615,7 +16343,6 @@
               </w:rPr>
               <w:t>float</w:t>
             </w:r>
-            <w:proofErr w:type="spellEnd"/>
           </w:p>
         </w:tc>
         <w:tc>
@@ -16818,7 +16545,6 @@
                 <w:rFonts w:ascii="Arial Nova Light" w:hAnsi="Arial Nova Light"/>
               </w:rPr>
             </w:pPr>
-            <w:proofErr w:type="spellStart"/>
             <w:r>
               <w:rPr>
                 <w:rFonts w:ascii="Arial Nova Light" w:hAnsi="Arial Nova Light"/>
@@ -16828,7 +16554,6 @@
               </w:rPr>
               <w:t>float</w:t>
             </w:r>
-            <w:proofErr w:type="spellEnd"/>
           </w:p>
         </w:tc>
         <w:tc>
@@ -16977,19 +16702,9 @@
           <w:sz w:val="26"/>
           <w:szCs w:val="26"/>
         </w:rPr>
-        <w:t xml:space="preserve">Diagrama con incorporación de los valores </w:t>
-      </w:r>
-      <w:proofErr w:type="spellStart"/>
-      <w:r>
-        <w:rPr>
-          <w:rFonts w:ascii="Arial Nova" w:hAnsi="Arial Nova"/>
-          <w:sz w:val="26"/>
-          <w:szCs w:val="26"/>
-        </w:rPr>
-        <w:t>precalculados</w:t>
+        <w:t>Diagrama con incorporación de los valores precalculados</w:t>
       </w:r>
       <w:bookmarkEnd w:id="20"/>
-      <w:proofErr w:type="spellEnd"/>
     </w:p>
     <w:p>
       <w:pPr>
@@ -23583,8 +23298,6 @@
                 <w:lang w:val="en-US"/>
               </w:rPr>
             </w:pPr>
-            <w:proofErr w:type="spellStart"/>
-            <w:proofErr w:type="gramStart"/>
             <w:r>
               <w:rPr>
                 <w:rFonts w:ascii="Arial Nova Light" w:hAnsi="Arial Nova Light"/>
@@ -23593,29 +23306,7 @@
                 <w:color w:val="000000"/>
                 <w:lang w:val="en-US"/>
               </w:rPr>
-              <w:t>enum</w:t>
-            </w:r>
-            <w:proofErr w:type="spellEnd"/>
-            <w:r>
-              <w:rPr>
-                <w:rFonts w:ascii="Arial Nova Light" w:hAnsi="Arial Nova Light"/>
-                <w:i/>
-                <w:iCs/>
-                <w:color w:val="000000"/>
-                <w:lang w:val="en-US"/>
-              </w:rPr>
-              <w:t>(</w:t>
-            </w:r>
-            <w:proofErr w:type="gramEnd"/>
-            <w:r>
-              <w:rPr>
-                <w:rFonts w:ascii="Arial Nova Light" w:hAnsi="Arial Nova Light"/>
-                <w:i/>
-                <w:iCs/>
-                <w:color w:val="000000"/>
-                <w:lang w:val="en-US"/>
-              </w:rPr>
-              <w:t xml:space="preserve">‘N/A’, </w:t>
+              <w:t xml:space="preserve">enum(‘N/A’, </w:t>
             </w:r>
             <w:r>
               <w:rPr>
@@ -23806,8 +23497,6 @@
                 <w:lang w:val="en-US"/>
               </w:rPr>
             </w:pPr>
-            <w:proofErr w:type="spellStart"/>
-            <w:proofErr w:type="gramStart"/>
             <w:r>
               <w:rPr>
                 <w:rFonts w:ascii="Arial Nova Light" w:hAnsi="Arial Nova Light"/>
@@ -23816,20 +23505,8 @@
                 <w:color w:val="000000"/>
                 <w:lang w:val="en-US"/>
               </w:rPr>
-              <w:t>enum</w:t>
-            </w:r>
-            <w:proofErr w:type="spellEnd"/>
-            <w:r>
-              <w:rPr>
-                <w:rFonts w:ascii="Arial Nova Light" w:hAnsi="Arial Nova Light"/>
-                <w:i/>
-                <w:iCs/>
-                <w:color w:val="000000"/>
-                <w:lang w:val="en-US"/>
-              </w:rPr>
-              <w:t>(</w:t>
-            </w:r>
-            <w:proofErr w:type="gramEnd"/>
+              <w:t>enum(</w:t>
+            </w:r>
             <w:r>
               <w:rPr>
                 <w:rFonts w:ascii="Arial Nova Light" w:hAnsi="Arial Nova Light"/>
@@ -24029,8 +23706,6 @@
                 <w:iCs/>
               </w:rPr>
             </w:pPr>
-            <w:proofErr w:type="spellStart"/>
-            <w:proofErr w:type="gramStart"/>
             <w:r>
               <w:rPr>
                 <w:rFonts w:ascii="Arial Nova Light" w:hAnsi="Arial Nova Light" w:cs="Arial"/>
@@ -24038,9 +23713,8 @@
                 <w:iCs/>
                 <w:color w:val="000000"/>
               </w:rPr>
-              <w:t>enum</w:t>
-            </w:r>
-            <w:proofErr w:type="spellEnd"/>
+              <w:t>enum(‘Clima Frío’,’</w:t>
+            </w:r>
             <w:r>
               <w:rPr>
                 <w:rFonts w:ascii="Arial Nova Light" w:hAnsi="Arial Nova Light" w:cs="Arial"/>
@@ -24048,46 +23722,7 @@
                 <w:iCs/>
                 <w:color w:val="000000"/>
               </w:rPr>
-              <w:t>(</w:t>
-            </w:r>
-            <w:proofErr w:type="gramEnd"/>
-            <w:r>
-              <w:rPr>
-                <w:rFonts w:ascii="Arial Nova Light" w:hAnsi="Arial Nova Light" w:cs="Arial"/>
-                <w:i/>
-                <w:iCs/>
-                <w:color w:val="000000"/>
-              </w:rPr>
-              <w:t xml:space="preserve">‘Clima </w:t>
-            </w:r>
-            <w:proofErr w:type="spellStart"/>
-            <w:r>
-              <w:rPr>
-                <w:rFonts w:ascii="Arial Nova Light" w:hAnsi="Arial Nova Light" w:cs="Arial"/>
-                <w:i/>
-                <w:iCs/>
-                <w:color w:val="000000"/>
-              </w:rPr>
-              <w:t>Frío’,’</w:t>
-            </w:r>
-            <w:r>
-              <w:rPr>
-                <w:rFonts w:ascii="Arial Nova Light" w:hAnsi="Arial Nova Light" w:cs="Arial"/>
-                <w:i/>
-                <w:iCs/>
-                <w:color w:val="000000"/>
-              </w:rPr>
-              <w:t>Clima</w:t>
-            </w:r>
-            <w:proofErr w:type="spellEnd"/>
-            <w:r>
-              <w:rPr>
-                <w:rFonts w:ascii="Arial Nova Light" w:hAnsi="Arial Nova Light" w:cs="Arial"/>
-                <w:i/>
-                <w:iCs/>
-                <w:color w:val="000000"/>
-              </w:rPr>
-              <w:t xml:space="preserve"> Templado’, ‘Clima Cálido’)</w:t>
+              <w:t>Clima Templado’, ‘Clima Cálido’)</w:t>
             </w:r>
           </w:p>
         </w:tc>
@@ -24268,7 +23903,6 @@
                 <w:iCs/>
               </w:rPr>
             </w:pPr>
-            <w:proofErr w:type="spellStart"/>
             <w:r>
               <w:rPr>
                 <w:rFonts w:ascii="Arial Nova Light" w:hAnsi="Arial Nova Light" w:cs="Arial"/>
@@ -24278,7 +23912,6 @@
               </w:rPr>
               <w:t>int</w:t>
             </w:r>
-            <w:proofErr w:type="spellEnd"/>
           </w:p>
         </w:tc>
         <w:tc>
@@ -24458,8 +24091,6 @@
                 <w:iCs/>
               </w:rPr>
             </w:pPr>
-            <w:proofErr w:type="spellStart"/>
-            <w:proofErr w:type="gramStart"/>
             <w:r>
               <w:rPr>
                 <w:rFonts w:ascii="Arial Nova Light" w:hAnsi="Arial Nova Light" w:cs="Arial"/>
@@ -24467,27 +24098,7 @@
                 <w:iCs/>
                 <w:color w:val="000000"/>
               </w:rPr>
-              <w:t>enum</w:t>
-            </w:r>
-            <w:proofErr w:type="spellEnd"/>
-            <w:r>
-              <w:rPr>
-                <w:rFonts w:ascii="Arial Nova Light" w:hAnsi="Arial Nova Light" w:cs="Arial"/>
-                <w:i/>
-                <w:iCs/>
-                <w:color w:val="000000"/>
-              </w:rPr>
-              <w:t>(</w:t>
-            </w:r>
-            <w:proofErr w:type="gramEnd"/>
-            <w:r>
-              <w:rPr>
-                <w:rFonts w:ascii="Arial Nova Light" w:hAnsi="Arial Nova Light" w:cs="Arial"/>
-                <w:i/>
-                <w:iCs/>
-                <w:color w:val="000000"/>
-              </w:rPr>
-              <w:t>‘Sí’, ‘No’)</w:t>
+              <w:t>enum(‘Sí’, ‘No’)</w:t>
             </w:r>
           </w:p>
         </w:tc>
@@ -24646,7 +24257,6 @@
                 <w:iCs/>
               </w:rPr>
             </w:pPr>
-            <w:proofErr w:type="gramStart"/>
             <w:r>
               <w:rPr>
                 <w:rFonts w:ascii="Arial Nova Light" w:hAnsi="Arial Nova Light" w:cs="Arial"/>
@@ -24654,17 +24264,7 @@
                 <w:iCs/>
                 <w:color w:val="000000"/>
               </w:rPr>
-              <w:t>decimal(</w:t>
-            </w:r>
-            <w:proofErr w:type="gramEnd"/>
-            <w:r>
-              <w:rPr>
-                <w:rFonts w:ascii="Arial Nova Light" w:hAnsi="Arial Nova Light" w:cs="Arial"/>
-                <w:i/>
-                <w:iCs/>
-                <w:color w:val="000000"/>
-              </w:rPr>
-              <w:t>11,2)</w:t>
+              <w:t>decimal(11,2)</w:t>
             </w:r>
           </w:p>
         </w:tc>
@@ -24822,7 +24422,6 @@
                 <w:iCs/>
               </w:rPr>
             </w:pPr>
-            <w:proofErr w:type="gramStart"/>
             <w:r>
               <w:rPr>
                 <w:rFonts w:ascii="Arial Nova Light" w:hAnsi="Arial Nova Light" w:cs="Arial"/>
@@ -24830,17 +24429,7 @@
                 <w:iCs/>
                 <w:color w:val="000000"/>
               </w:rPr>
-              <w:t>decimal(</w:t>
-            </w:r>
-            <w:proofErr w:type="gramEnd"/>
-            <w:r>
-              <w:rPr>
-                <w:rFonts w:ascii="Arial Nova Light" w:hAnsi="Arial Nova Light" w:cs="Arial"/>
-                <w:i/>
-                <w:iCs/>
-                <w:color w:val="000000"/>
-              </w:rPr>
-              <w:t>2,1)</w:t>
+              <w:t>decimal(2,1)</w:t>
             </w:r>
           </w:p>
         </w:tc>
@@ -24998,8 +24587,6 @@
                 <w:iCs/>
               </w:rPr>
             </w:pPr>
-            <w:proofErr w:type="spellStart"/>
-            <w:proofErr w:type="gramStart"/>
             <w:r>
               <w:rPr>
                 <w:rFonts w:ascii="Arial Nova Light" w:hAnsi="Arial Nova Light" w:cs="Arial"/>
@@ -25007,27 +24594,7 @@
                 <w:iCs/>
                 <w:color w:val="000000"/>
               </w:rPr>
-              <w:t>enum</w:t>
-            </w:r>
-            <w:proofErr w:type="spellEnd"/>
-            <w:r>
-              <w:rPr>
-                <w:rFonts w:ascii="Arial Nova Light" w:hAnsi="Arial Nova Light" w:cs="Arial"/>
-                <w:i/>
-                <w:iCs/>
-                <w:color w:val="000000"/>
-              </w:rPr>
-              <w:t>(</w:t>
-            </w:r>
-            <w:proofErr w:type="gramEnd"/>
-            <w:r>
-              <w:rPr>
-                <w:rFonts w:ascii="Arial Nova Light" w:hAnsi="Arial Nova Light" w:cs="Arial"/>
-                <w:i/>
-                <w:iCs/>
-                <w:color w:val="000000"/>
-              </w:rPr>
-              <w:t>‘Sí’, ‘No’)</w:t>
+              <w:t>enum(‘Sí’, ‘No’)</w:t>
             </w:r>
           </w:p>
         </w:tc>
@@ -25208,8 +24775,6 @@
                 <w:iCs/>
               </w:rPr>
             </w:pPr>
-            <w:proofErr w:type="spellStart"/>
-            <w:proofErr w:type="gramStart"/>
             <w:r>
               <w:rPr>
                 <w:rFonts w:ascii="Arial Nova Light" w:hAnsi="Arial Nova Light" w:cs="Arial"/>
@@ -25217,27 +24782,7 @@
                 <w:iCs/>
                 <w:color w:val="000000"/>
               </w:rPr>
-              <w:t>enum</w:t>
-            </w:r>
-            <w:proofErr w:type="spellEnd"/>
-            <w:r>
-              <w:rPr>
-                <w:rFonts w:ascii="Arial Nova Light" w:hAnsi="Arial Nova Light" w:cs="Arial"/>
-                <w:i/>
-                <w:iCs/>
-                <w:color w:val="000000"/>
-              </w:rPr>
-              <w:t>(</w:t>
-            </w:r>
-            <w:proofErr w:type="gramEnd"/>
-            <w:r>
-              <w:rPr>
-                <w:rFonts w:ascii="Arial Nova Light" w:hAnsi="Arial Nova Light" w:cs="Arial"/>
-                <w:i/>
-                <w:iCs/>
-                <w:color w:val="000000"/>
-              </w:rPr>
-              <w:t>‘Sí’, ‘No’)</w:t>
+              <w:t>enum(‘Sí’, ‘No’)</w:t>
             </w:r>
           </w:p>
         </w:tc>
@@ -25418,8 +24963,6 @@
                 <w:iCs/>
               </w:rPr>
             </w:pPr>
-            <w:proofErr w:type="spellStart"/>
-            <w:proofErr w:type="gramStart"/>
             <w:r>
               <w:rPr>
                 <w:rFonts w:ascii="Arial Nova Light" w:hAnsi="Arial Nova Light"/>
@@ -25427,27 +24970,7 @@
                 <w:iCs/>
                 <w:color w:val="000000"/>
               </w:rPr>
-              <w:t>enum</w:t>
-            </w:r>
-            <w:proofErr w:type="spellEnd"/>
-            <w:r>
-              <w:rPr>
-                <w:rFonts w:ascii="Arial Nova Light" w:hAnsi="Arial Nova Light"/>
-                <w:i/>
-                <w:iCs/>
-                <w:color w:val="000000"/>
-              </w:rPr>
-              <w:t>(</w:t>
-            </w:r>
-            <w:proofErr w:type="gramEnd"/>
-            <w:r>
-              <w:rPr>
-                <w:rFonts w:ascii="Arial Nova Light" w:hAnsi="Arial Nova Light"/>
-                <w:i/>
-                <w:iCs/>
-                <w:color w:val="000000"/>
-              </w:rPr>
-              <w:t>'ABIERTO</w:t>
+              <w:t>enum('ABIERTO</w:t>
             </w:r>
             <w:r>
               <w:rPr>
@@ -25658,7 +25181,6 @@
                 <w:iCs/>
               </w:rPr>
             </w:pPr>
-            <w:proofErr w:type="gramStart"/>
             <w:r>
               <w:rPr>
                 <w:rFonts w:ascii="Arial Nova Light" w:hAnsi="Arial Nova Light" w:cs="Arial"/>
@@ -25666,17 +25188,7 @@
                 <w:iCs/>
                 <w:color w:val="000000"/>
               </w:rPr>
-              <w:t>decimal(</w:t>
-            </w:r>
-            <w:proofErr w:type="gramEnd"/>
-            <w:r>
-              <w:rPr>
-                <w:rFonts w:ascii="Arial Nova Light" w:hAnsi="Arial Nova Light" w:cs="Arial"/>
-                <w:i/>
-                <w:iCs/>
-                <w:color w:val="000000"/>
-              </w:rPr>
-              <w:t>11,2)</w:t>
+              <w:t>decimal(11,2)</w:t>
             </w:r>
           </w:p>
         </w:tc>
@@ -25834,7 +25346,6 @@
                 <w:iCs/>
               </w:rPr>
             </w:pPr>
-            <w:proofErr w:type="gramStart"/>
             <w:r>
               <w:rPr>
                 <w:rFonts w:ascii="Arial Nova Light" w:hAnsi="Arial Nova Light" w:cs="Arial"/>
@@ -25842,17 +25353,7 @@
                 <w:iCs/>
                 <w:color w:val="000000"/>
               </w:rPr>
-              <w:t>decimal(</w:t>
-            </w:r>
-            <w:proofErr w:type="gramEnd"/>
-            <w:r>
-              <w:rPr>
-                <w:rFonts w:ascii="Arial Nova Light" w:hAnsi="Arial Nova Light" w:cs="Arial"/>
-                <w:i/>
-                <w:iCs/>
-                <w:color w:val="000000"/>
-              </w:rPr>
-              <w:t>11,2)</w:t>
+              <w:t>decimal(11,2)</w:t>
             </w:r>
           </w:p>
         </w:tc>
@@ -26033,8 +25534,6 @@
                 <w:iCs/>
               </w:rPr>
             </w:pPr>
-            <w:proofErr w:type="spellStart"/>
-            <w:proofErr w:type="gramStart"/>
             <w:r>
               <w:rPr>
                 <w:rFonts w:ascii="Arial Nova Light" w:hAnsi="Arial Nova Light" w:cs="Arial"/>
@@ -26042,27 +25541,7 @@
                 <w:iCs/>
                 <w:color w:val="000000"/>
               </w:rPr>
-              <w:t>varchar</w:t>
-            </w:r>
-            <w:proofErr w:type="spellEnd"/>
-            <w:r>
-              <w:rPr>
-                <w:rFonts w:ascii="Arial Nova Light" w:hAnsi="Arial Nova Light" w:cs="Arial"/>
-                <w:i/>
-                <w:iCs/>
-                <w:color w:val="000000"/>
-              </w:rPr>
-              <w:t>(</w:t>
-            </w:r>
-            <w:proofErr w:type="gramEnd"/>
-            <w:r>
-              <w:rPr>
-                <w:rFonts w:ascii="Arial Nova Light" w:hAnsi="Arial Nova Light" w:cs="Arial"/>
-                <w:i/>
-                <w:iCs/>
-                <w:color w:val="000000"/>
-              </w:rPr>
-              <w:t>32)</w:t>
+              <w:t>varchar(32)</w:t>
             </w:r>
           </w:p>
         </w:tc>
@@ -26220,7 +25699,6 @@
                 <w:iCs/>
               </w:rPr>
             </w:pPr>
-            <w:proofErr w:type="gramStart"/>
             <w:r>
               <w:rPr>
                 <w:rFonts w:ascii="Arial Nova Light" w:hAnsi="Arial Nova Light" w:cs="Arial"/>
@@ -26228,17 +25706,7 @@
                 <w:iCs/>
                 <w:color w:val="000000"/>
               </w:rPr>
-              <w:t>decimal(</w:t>
-            </w:r>
-            <w:proofErr w:type="gramEnd"/>
-            <w:r>
-              <w:rPr>
-                <w:rFonts w:ascii="Arial Nova Light" w:hAnsi="Arial Nova Light" w:cs="Arial"/>
-                <w:i/>
-                <w:iCs/>
-                <w:color w:val="000000"/>
-              </w:rPr>
-              <w:t>1,0)</w:t>
+              <w:t>decimal(1,0)</w:t>
             </w:r>
           </w:p>
         </w:tc>
@@ -26403,7 +25871,6 @@
                 <w:iCs/>
               </w:rPr>
             </w:pPr>
-            <w:proofErr w:type="gramStart"/>
             <w:r>
               <w:rPr>
                 <w:rFonts w:ascii="Arial Nova Light" w:hAnsi="Arial Nova Light" w:cs="Arial"/>
@@ -26411,17 +25878,7 @@
                 <w:iCs/>
                 <w:color w:val="000000"/>
               </w:rPr>
-              <w:t>decimal(</w:t>
-            </w:r>
-            <w:proofErr w:type="gramEnd"/>
-            <w:r>
-              <w:rPr>
-                <w:rFonts w:ascii="Arial Nova Light" w:hAnsi="Arial Nova Light" w:cs="Arial"/>
-                <w:i/>
-                <w:iCs/>
-                <w:color w:val="000000"/>
-              </w:rPr>
-              <w:t>1,0)</w:t>
+              <w:t>decimal(1,0)</w:t>
             </w:r>
           </w:p>
         </w:tc>
@@ -26578,8 +26035,6 @@
                 <w:color w:val="000000"/>
               </w:rPr>
             </w:pPr>
-            <w:proofErr w:type="spellStart"/>
-            <w:proofErr w:type="gramStart"/>
             <w:r>
               <w:rPr>
                 <w:rFonts w:ascii="Arial Nova Light" w:hAnsi="Arial Nova Light" w:cs="Arial"/>
@@ -26587,19 +26042,8 @@
                 <w:iCs/>
                 <w:color w:val="000000"/>
               </w:rPr>
-              <w:t>varchar</w:t>
-            </w:r>
-            <w:proofErr w:type="spellEnd"/>
-            <w:r>
-              <w:rPr>
-                <w:rFonts w:ascii="Arial Nova Light" w:hAnsi="Arial Nova Light" w:cs="Arial"/>
-                <w:i/>
-                <w:iCs/>
-                <w:color w:val="000000"/>
-              </w:rPr>
-              <w:t>(</w:t>
-            </w:r>
-            <w:proofErr w:type="gramEnd"/>
+              <w:t>varchar(</w:t>
+            </w:r>
             <w:r>
               <w:rPr>
                 <w:rFonts w:ascii="Arial Nova Light" w:hAnsi="Arial Nova Light" w:cs="Arial"/>
@@ -26771,8 +26215,6 @@
                 <w:color w:val="000000"/>
               </w:rPr>
             </w:pPr>
-            <w:proofErr w:type="spellStart"/>
-            <w:proofErr w:type="gramStart"/>
             <w:r>
               <w:rPr>
                 <w:rFonts w:ascii="Arial Nova Light" w:hAnsi="Arial Nova Light" w:cs="Arial"/>
@@ -26780,27 +26222,7 @@
                 <w:iCs/>
                 <w:color w:val="000000"/>
               </w:rPr>
-              <w:t>enum</w:t>
-            </w:r>
-            <w:proofErr w:type="spellEnd"/>
-            <w:r>
-              <w:rPr>
-                <w:rFonts w:ascii="Arial Nova Light" w:hAnsi="Arial Nova Light" w:cs="Arial"/>
-                <w:i/>
-                <w:iCs/>
-                <w:color w:val="000000"/>
-              </w:rPr>
-              <w:t>(</w:t>
-            </w:r>
-            <w:proofErr w:type="gramEnd"/>
-            <w:r>
-              <w:rPr>
-                <w:rFonts w:ascii="Arial Nova Light" w:hAnsi="Arial Nova Light" w:cs="Arial"/>
-                <w:i/>
-                <w:iCs/>
-                <w:color w:val="000000"/>
-              </w:rPr>
-              <w:t>‘Sí’, ‘No’)</w:t>
+              <w:t>enum(‘Sí’, ‘No’)</w:t>
             </w:r>
           </w:p>
         </w:tc>
@@ -27533,27 +26955,7 @@
                 <w:iCs/>
                 <w:color w:val="000000"/>
               </w:rPr>
-              <w:t xml:space="preserve"> </w:t>
-            </w:r>
-            <w:proofErr w:type="spellStart"/>
-            <w:r>
-              <w:rPr>
-                <w:rFonts w:ascii="Arial Nova Light" w:hAnsi="Arial Nova Light" w:cs="Arial"/>
-                <w:i/>
-                <w:iCs/>
-                <w:color w:val="000000"/>
-              </w:rPr>
-              <w:t>Enum</w:t>
-            </w:r>
-            <w:proofErr w:type="spellEnd"/>
-            <w:r>
-              <w:rPr>
-                <w:rFonts w:ascii="Arial Nova Light" w:hAnsi="Arial Nova Light" w:cs="Arial"/>
-                <w:i/>
-                <w:iCs/>
-                <w:color w:val="000000"/>
-              </w:rPr>
-              <w:t>: bajo, medio-bajo, medio-alto, alto</w:t>
+              <w:t xml:space="preserve"> Enum: bajo, medio-bajo, medio-alto, alto</w:t>
             </w:r>
           </w:p>
         </w:tc>
@@ -27757,47 +27159,7 @@
                 <w:iCs/>
                 <w:color w:val="000000"/>
               </w:rPr>
-              <w:t xml:space="preserve"> </w:t>
-            </w:r>
-            <w:proofErr w:type="spellStart"/>
-            <w:r>
-              <w:rPr>
-                <w:rFonts w:ascii="Arial Nova Light" w:hAnsi="Arial Nova Light" w:cs="Arial"/>
-                <w:i/>
-                <w:iCs/>
-                <w:color w:val="000000"/>
-              </w:rPr>
-              <w:t>enum</w:t>
-            </w:r>
-            <w:proofErr w:type="spellEnd"/>
-            <w:r>
-              <w:rPr>
-                <w:rFonts w:ascii="Arial Nova Light" w:hAnsi="Arial Nova Light" w:cs="Arial"/>
-                <w:i/>
-                <w:iCs/>
-                <w:color w:val="000000"/>
-              </w:rPr>
-              <w:t>('</w:t>
-            </w:r>
-            <w:proofErr w:type="spellStart"/>
-            <w:r>
-              <w:rPr>
-                <w:rFonts w:ascii="Arial Nova Light" w:hAnsi="Arial Nova Light" w:cs="Arial"/>
-                <w:i/>
-                <w:iCs/>
-                <w:color w:val="000000"/>
-              </w:rPr>
-              <w:t>Internet','Publicidad','Conocidos','Otros</w:t>
-            </w:r>
-            <w:proofErr w:type="spellEnd"/>
-            <w:r>
-              <w:rPr>
-                <w:rFonts w:ascii="Arial Nova Light" w:hAnsi="Arial Nova Light" w:cs="Arial"/>
-                <w:i/>
-                <w:iCs/>
-                <w:color w:val="000000"/>
-              </w:rPr>
-              <w:t>')</w:t>
+              <w:t xml:space="preserve"> enum('Internet','Publicidad','Conocidos','Otros')</w:t>
             </w:r>
           </w:p>
         </w:tc>
@@ -27975,7 +27337,6 @@
                 <w:color w:val="000000"/>
               </w:rPr>
             </w:pPr>
-            <w:proofErr w:type="spellStart"/>
             <w:r>
               <w:rPr>
                 <w:rFonts w:ascii="Arial Nova Light" w:hAnsi="Arial Nova Light" w:cs="Arial"/>
@@ -27983,37 +27344,7 @@
                 <w:iCs/>
                 <w:color w:val="000000"/>
               </w:rPr>
-              <w:t>enum</w:t>
-            </w:r>
-            <w:proofErr w:type="spellEnd"/>
-            <w:r>
-              <w:rPr>
-                <w:rFonts w:ascii="Arial Nova Light" w:hAnsi="Arial Nova Light" w:cs="Arial"/>
-                <w:i/>
-                <w:iCs/>
-                <w:color w:val="000000"/>
-              </w:rPr>
-              <w:t>(‘</w:t>
-            </w:r>
-            <w:proofErr w:type="spellStart"/>
-            <w:r>
-              <w:rPr>
-                <w:rFonts w:ascii="Arial Nova Light" w:hAnsi="Arial Nova Light" w:cs="Arial"/>
-                <w:i/>
-                <w:iCs/>
-                <w:color w:val="000000"/>
-              </w:rPr>
-              <w:t>Sí’,’No</w:t>
-            </w:r>
-            <w:proofErr w:type="spellEnd"/>
-            <w:r>
-              <w:rPr>
-                <w:rFonts w:ascii="Arial Nova Light" w:hAnsi="Arial Nova Light" w:cs="Arial"/>
-                <w:i/>
-                <w:iCs/>
-                <w:color w:val="000000"/>
-              </w:rPr>
-              <w:t>’)</w:t>
+              <w:t>enum(‘Sí’,’No’)</w:t>
             </w:r>
           </w:p>
         </w:tc>
@@ -28191,8 +27522,6 @@
                 <w:color w:val="000000"/>
               </w:rPr>
             </w:pPr>
-            <w:proofErr w:type="spellStart"/>
-            <w:proofErr w:type="gramStart"/>
             <w:r>
               <w:rPr>
                 <w:rFonts w:ascii="Arial Nova Light" w:hAnsi="Arial Nova Light" w:cs="Arial"/>
@@ -28200,27 +27529,7 @@
                 <w:iCs/>
                 <w:color w:val="000000"/>
               </w:rPr>
-              <w:t>varchar</w:t>
-            </w:r>
-            <w:proofErr w:type="spellEnd"/>
-            <w:r>
-              <w:rPr>
-                <w:rFonts w:ascii="Arial Nova Light" w:hAnsi="Arial Nova Light" w:cs="Arial"/>
-                <w:i/>
-                <w:iCs/>
-                <w:color w:val="000000"/>
-              </w:rPr>
-              <w:t>(</w:t>
-            </w:r>
-            <w:proofErr w:type="gramEnd"/>
-            <w:r>
-              <w:rPr>
-                <w:rFonts w:ascii="Arial Nova Light" w:hAnsi="Arial Nova Light" w:cs="Arial"/>
-                <w:i/>
-                <w:iCs/>
-                <w:color w:val="000000"/>
-              </w:rPr>
-              <w:t>40)</w:t>
+              <w:t>varchar(40)</w:t>
             </w:r>
           </w:p>
         </w:tc>
@@ -28397,8 +27706,6 @@
                 <w:color w:val="000000"/>
               </w:rPr>
             </w:pPr>
-            <w:proofErr w:type="spellStart"/>
-            <w:proofErr w:type="gramStart"/>
             <w:r>
               <w:rPr>
                 <w:rFonts w:ascii="Arial Nova Light" w:hAnsi="Arial Nova Light" w:cs="Arial"/>
@@ -28406,27 +27713,7 @@
                 <w:iCs/>
                 <w:color w:val="000000"/>
               </w:rPr>
-              <w:t>enum</w:t>
-            </w:r>
-            <w:proofErr w:type="spellEnd"/>
-            <w:r>
-              <w:rPr>
-                <w:rFonts w:ascii="Arial Nova Light" w:hAnsi="Arial Nova Light" w:cs="Arial"/>
-                <w:i/>
-                <w:iCs/>
-                <w:color w:val="000000"/>
-              </w:rPr>
-              <w:t>(</w:t>
-            </w:r>
-            <w:proofErr w:type="gramEnd"/>
-            <w:r>
-              <w:rPr>
-                <w:rFonts w:ascii="Arial Nova Light" w:hAnsi="Arial Nova Light" w:cs="Arial"/>
-                <w:i/>
-                <w:iCs/>
-                <w:color w:val="000000"/>
-              </w:rPr>
-              <w:t>‘&lt; 25’,</w:t>
+              <w:t>enum(‘&lt; 25’,</w:t>
             </w:r>
           </w:p>
           <w:p>
@@ -28701,7 +27988,6 @@
                 <w:color w:val="000000"/>
               </w:rPr>
             </w:pPr>
-            <w:proofErr w:type="spellStart"/>
             <w:r>
               <w:rPr>
                 <w:rFonts w:ascii="Arial Nova Light" w:hAnsi="Arial Nova Light" w:cs="Arial"/>
@@ -28709,9 +27995,8 @@
                 <w:iCs/>
                 <w:color w:val="000000"/>
               </w:rPr>
-              <w:t>enum</w:t>
-            </w:r>
-            <w:proofErr w:type="spellEnd"/>
+              <w:t>enum(‘Masculino’</w:t>
+            </w:r>
             <w:r>
               <w:rPr>
                 <w:rFonts w:ascii="Arial Nova Light" w:hAnsi="Arial Nova Light" w:cs="Arial"/>
@@ -28719,9 +28004,8 @@
                 <w:iCs/>
                 <w:color w:val="000000"/>
               </w:rPr>
-              <w:t>(‘</w:t>
-            </w:r>
-            <w:proofErr w:type="spellStart"/>
+              <w:t>,’</w:t>
+            </w:r>
             <w:r>
               <w:rPr>
                 <w:rFonts w:ascii="Arial Nova Light" w:hAnsi="Arial Nova Light" w:cs="Arial"/>
@@ -28729,35 +28013,7 @@
                 <w:iCs/>
                 <w:color w:val="000000"/>
               </w:rPr>
-              <w:t>Masculino’</w:t>
-            </w:r>
-            <w:r>
-              <w:rPr>
-                <w:rFonts w:ascii="Arial Nova Light" w:hAnsi="Arial Nova Light" w:cs="Arial"/>
-                <w:i/>
-                <w:iCs/>
-                <w:color w:val="000000"/>
-              </w:rPr>
-              <w:t>,’</w:t>
-            </w:r>
-            <w:r>
-              <w:rPr>
-                <w:rFonts w:ascii="Arial Nova Light" w:hAnsi="Arial Nova Light" w:cs="Arial"/>
-                <w:i/>
-                <w:iCs/>
-                <w:color w:val="000000"/>
-              </w:rPr>
-              <w:t>Femenino’,’Otro</w:t>
-            </w:r>
-            <w:proofErr w:type="spellEnd"/>
-            <w:r>
-              <w:rPr>
-                <w:rFonts w:ascii="Arial Nova Light" w:hAnsi="Arial Nova Light" w:cs="Arial"/>
-                <w:i/>
-                <w:iCs/>
-                <w:color w:val="000000"/>
-              </w:rPr>
-              <w:t>’)</w:t>
+              <w:t>Femenino’,’Otro’)</w:t>
             </w:r>
           </w:p>
         </w:tc>
@@ -28915,8 +28171,6 @@
                 <w:color w:val="000000"/>
               </w:rPr>
             </w:pPr>
-            <w:proofErr w:type="spellStart"/>
-            <w:proofErr w:type="gramStart"/>
             <w:r>
               <w:rPr>
                 <w:rFonts w:ascii="Arial Nova Light" w:hAnsi="Arial Nova Light" w:cs="Arial"/>
@@ -28924,27 +28178,7 @@
                 <w:iCs/>
                 <w:color w:val="000000"/>
               </w:rPr>
-              <w:t>varchar</w:t>
-            </w:r>
-            <w:proofErr w:type="spellEnd"/>
-            <w:r>
-              <w:rPr>
-                <w:rFonts w:ascii="Arial Nova Light" w:hAnsi="Arial Nova Light" w:cs="Arial"/>
-                <w:i/>
-                <w:iCs/>
-                <w:color w:val="000000"/>
-              </w:rPr>
-              <w:t>(</w:t>
-            </w:r>
-            <w:proofErr w:type="gramEnd"/>
-            <w:r>
-              <w:rPr>
-                <w:rFonts w:ascii="Arial Nova Light" w:hAnsi="Arial Nova Light" w:cs="Arial"/>
-                <w:i/>
-                <w:iCs/>
-                <w:color w:val="000000"/>
-              </w:rPr>
-              <w:t>20)</w:t>
+              <w:t>varchar(20)</w:t>
             </w:r>
           </w:p>
         </w:tc>
@@ -29102,8 +28336,6 @@
                 <w:color w:val="000000"/>
               </w:rPr>
             </w:pPr>
-            <w:proofErr w:type="spellStart"/>
-            <w:proofErr w:type="gramStart"/>
             <w:r>
               <w:rPr>
                 <w:rFonts w:ascii="Arial Nova Light" w:hAnsi="Arial Nova Light" w:cs="Arial"/>
@@ -29111,27 +28343,7 @@
                 <w:iCs/>
                 <w:color w:val="000000"/>
               </w:rPr>
-              <w:t>enum</w:t>
-            </w:r>
-            <w:proofErr w:type="spellEnd"/>
-            <w:r>
-              <w:rPr>
-                <w:rFonts w:ascii="Arial Nova Light" w:hAnsi="Arial Nova Light" w:cs="Arial"/>
-                <w:i/>
-                <w:iCs/>
-                <w:color w:val="000000"/>
-              </w:rPr>
-              <w:t>(</w:t>
-            </w:r>
-            <w:proofErr w:type="gramEnd"/>
-            <w:r>
-              <w:rPr>
-                <w:rFonts w:ascii="Arial Nova Light" w:hAnsi="Arial Nova Light" w:cs="Arial"/>
-                <w:i/>
-                <w:iCs/>
-                <w:color w:val="000000"/>
-              </w:rPr>
-              <w:t>'Sí', 'No')</w:t>
+              <w:t>enum('Sí', 'No')</w:t>
             </w:r>
           </w:p>
         </w:tc>
@@ -29288,7 +28500,6 @@
                 <w:iCs/>
               </w:rPr>
             </w:pPr>
-            <w:proofErr w:type="gramStart"/>
             <w:r>
               <w:rPr>
                 <w:rFonts w:ascii="Arial Nova Light" w:hAnsi="Arial Nova Light" w:cs="Arial"/>
@@ -29296,17 +28507,7 @@
                 <w:iCs/>
                 <w:color w:val="000000"/>
               </w:rPr>
-              <w:t>decimal(</w:t>
-            </w:r>
-            <w:proofErr w:type="gramEnd"/>
-            <w:r>
-              <w:rPr>
-                <w:rFonts w:ascii="Arial Nova Light" w:hAnsi="Arial Nova Light" w:cs="Arial"/>
-                <w:i/>
-                <w:iCs/>
-                <w:color w:val="000000"/>
-              </w:rPr>
-              <w:t>1,0)</w:t>
+              <w:t>decimal(1,0)</w:t>
             </w:r>
           </w:p>
         </w:tc>
@@ -29484,7 +28685,6 @@
                 <w:color w:val="000000"/>
               </w:rPr>
             </w:pPr>
-            <w:proofErr w:type="spellStart"/>
             <w:r>
               <w:rPr>
                 <w:rFonts w:ascii="Arial Nova Light" w:hAnsi="Arial Nova Light" w:cs="Arial"/>
@@ -29492,37 +28692,7 @@
                 <w:iCs/>
                 <w:color w:val="000000"/>
               </w:rPr>
-              <w:t>enum</w:t>
-            </w:r>
-            <w:proofErr w:type="spellEnd"/>
-            <w:r>
-              <w:rPr>
-                <w:rFonts w:ascii="Arial Nova Light" w:hAnsi="Arial Nova Light" w:cs="Arial"/>
-                <w:i/>
-                <w:iCs/>
-                <w:color w:val="000000"/>
-              </w:rPr>
-              <w:t>('</w:t>
-            </w:r>
-            <w:proofErr w:type="spellStart"/>
-            <w:r>
-              <w:rPr>
-                <w:rFonts w:ascii="Arial Nova Light" w:hAnsi="Arial Nova Light" w:cs="Arial"/>
-                <w:i/>
-                <w:iCs/>
-                <w:color w:val="000000"/>
-              </w:rPr>
-              <w:t>Coche','Avión','Tren','Moto','Bus','Camión</w:t>
-            </w:r>
-            <w:proofErr w:type="spellEnd"/>
-            <w:r>
-              <w:rPr>
-                <w:rFonts w:ascii="Arial Nova Light" w:hAnsi="Arial Nova Light" w:cs="Arial"/>
-                <w:i/>
-                <w:iCs/>
-                <w:color w:val="000000"/>
-              </w:rPr>
-              <w:t>')</w:t>
+              <w:t>enum('Coche','Avión','Tren','Moto','Bus','Camión')</w:t>
             </w:r>
           </w:p>
         </w:tc>
@@ -29768,23 +28938,7 @@
                 <w:rFonts w:ascii="Arial Nova Light" w:hAnsi="Arial Nova Light" w:cs="Arial"/>
                 <w:color w:val="000000"/>
               </w:rPr>
-              <w:t xml:space="preserve">Estos atributos son generados por </w:t>
-            </w:r>
-            <w:proofErr w:type="spellStart"/>
-            <w:r>
-              <w:rPr>
-                <w:rFonts w:ascii="Arial Nova Light" w:hAnsi="Arial Nova Light" w:cs="Arial"/>
-                <w:color w:val="000000"/>
-              </w:rPr>
-              <w:t>Kettle</w:t>
-            </w:r>
-            <w:proofErr w:type="spellEnd"/>
-            <w:r>
-              <w:rPr>
-                <w:rFonts w:ascii="Arial Nova Light" w:hAnsi="Arial Nova Light" w:cs="Arial"/>
-                <w:color w:val="000000"/>
-              </w:rPr>
-              <w:t xml:space="preserve"> de forma automática durante el proceso de carga.</w:t>
+              <w:t>Estos atributos son generados por Kettle de forma automática durante el proceso de carga.</w:t>
             </w:r>
           </w:p>
         </w:tc>
@@ -29965,8 +29119,6 @@
                 <w:color w:val="000000"/>
               </w:rPr>
             </w:pPr>
-            <w:proofErr w:type="spellStart"/>
-            <w:proofErr w:type="gramStart"/>
             <w:r>
               <w:rPr>
                 <w:rFonts w:ascii="Arial Nova Light" w:hAnsi="Arial Nova Light" w:cs="Arial"/>
@@ -29974,27 +29126,7 @@
                 <w:iCs/>
                 <w:color w:val="000000"/>
               </w:rPr>
-              <w:t>Smallint</w:t>
-            </w:r>
-            <w:proofErr w:type="spellEnd"/>
-            <w:r>
-              <w:rPr>
-                <w:rFonts w:ascii="Arial Nova Light" w:hAnsi="Arial Nova Light" w:cs="Arial"/>
-                <w:i/>
-                <w:iCs/>
-                <w:color w:val="000000"/>
-              </w:rPr>
-              <w:t>(</w:t>
-            </w:r>
-            <w:proofErr w:type="gramEnd"/>
-            <w:r>
-              <w:rPr>
-                <w:rFonts w:ascii="Arial Nova Light" w:hAnsi="Arial Nova Light" w:cs="Arial"/>
-                <w:i/>
-                <w:iCs/>
-                <w:color w:val="000000"/>
-              </w:rPr>
-              <w:t>5)</w:t>
+              <w:t>Smallint(5)</w:t>
             </w:r>
           </w:p>
         </w:tc>
@@ -36085,7 +35217,18 @@
                 <w:sz w:val="22"/>
                 <w:szCs w:val="22"/>
               </w:rPr>
-              <w:t>á por el valor más frecuente</w:t>
+              <w:t xml:space="preserve">á por el valor </w:t>
+            </w:r>
+            <w:r>
+              <w:rPr>
+                <w:rFonts w:ascii="Arial Nova Light" w:hAnsi="Arial Nova Light" w:cs="Arial"/>
+                <w:b/>
+                <w:bCs/>
+                <w:color w:val="000000"/>
+                <w:sz w:val="22"/>
+                <w:szCs w:val="22"/>
+              </w:rPr>
+              <w:t>por defecto “Medio-Bajo”</w:t>
             </w:r>
             <w:r>
               <w:rPr>
@@ -36172,18 +35315,8 @@
           <w:sz w:val="26"/>
           <w:szCs w:val="26"/>
         </w:rPr>
-        <w:t xml:space="preserve">la BD </w:t>
-      </w:r>
-      <w:proofErr w:type="spellStart"/>
-      <w:r>
-        <w:rPr>
-          <w:rFonts w:ascii="Arial Nova" w:hAnsi="Arial Nova"/>
-          <w:sz w:val="26"/>
-          <w:szCs w:val="26"/>
-        </w:rPr>
-        <w:t>Datawarehouse</w:t>
-      </w:r>
-      <w:proofErr w:type="spellEnd"/>
+        <w:t>la BD Datawarehouse</w:t>
+      </w:r>
       <w:r>
         <w:rPr>
           <w:rFonts w:ascii="Arial Nova" w:hAnsi="Arial Nova"/>
@@ -38853,7 +37986,7 @@
 </file>
 
 <file path=word/endnotes.xml><?xml version="1.0" encoding="utf-8"?>
-<w:endnotes xmlns:wpc="http://schemas.microsoft.com/office/word/2010/wordprocessingCanvas" xmlns:cx="http://schemas.microsoft.com/office/drawing/2014/chartex" xmlns:cx1="http://schemas.microsoft.com/office/drawing/2015/9/8/chartex" xmlns:cx2="http://schemas.microsoft.com/office/drawing/2015/10/21/chartex" xmlns:cx3="http://schemas.microsoft.com/office/drawing/2016/5/9/chartex" xmlns:cx4="http://schemas.microsoft.com/office/drawing/2016/5/10/chartex" xmlns:cx5="http://schemas.microsoft.com/office/drawing/2016/5/11/chartex" xmlns:cx6="http://schemas.microsoft.com/office/drawing/2016/5/12/chartex" xmlns:cx7="http://schemas.microsoft.com/office/drawing/2016/5/13/chartex" xmlns:cx8="http://schemas.microsoft.com/office/drawing/2016/5/14/chartex" xmlns:mc="http://schemas.openxmlformats.org/markup-compatibility/2006" xmlns:aink="http://schemas.microsoft.com/office/drawing/2016/ink" xmlns:am3d="http://schemas.microsoft.com/office/drawing/2017/model3d" xmlns:o="urn:schemas-microsoft-com:office:office" xmlns:r="http://schemas.openxmlformats.org/officeDocument/2006/relationships" xmlns:m="http://schemas.openxmlformats.org/officeDocument/2006/math" xmlns:v="urn:schemas-microsoft-com:vml" xmlns:wp14="http://schemas.microsoft.com/office/word/2010/wordprocessingDrawing" xmlns:wp="http://schemas.openxmlformats.org/drawingml/2006/wordprocessingDrawing" xmlns:w10="urn:schemas-microsoft-com:office:word" xmlns:w="http://schemas.openxmlformats.org/wordprocessingml/2006/main" xmlns:w14="http://schemas.microsoft.com/office/word/2010/wordml" xmlns:w15="http://schemas.microsoft.com/office/word/2012/wordml" xmlns:w16cex="http://schemas.microsoft.com/office/word/2018/wordml/cex" xmlns:w16cid="http://schemas.microsoft.com/office/word/2016/wordml/cid" xmlns:w16="http://schemas.microsoft.com/office/word/2018/wordml" xmlns:w16se="http://schemas.microsoft.com/office/word/2015/wordml/symex" xmlns:wpg="http://schemas.microsoft.com/office/word/2010/wordprocessingGroup" xmlns:wpi="http://schemas.microsoft.com/office/word/2010/wordprocessingInk" xmlns:wne="http://schemas.microsoft.com/office/word/2006/wordml" xmlns:wps="http://schemas.microsoft.com/office/word/2010/wordprocessingShape" mc:Ignorable="w14 w15 w16se w16cid w16 w16cex wp14">
+<w:endnotes xmlns:wpc="http://schemas.microsoft.com/office/word/2010/wordprocessingCanvas" xmlns:cx="http://schemas.microsoft.com/office/drawing/2014/chartex" xmlns:cx1="http://schemas.microsoft.com/office/drawing/2015/9/8/chartex" xmlns:cx2="http://schemas.microsoft.com/office/drawing/2015/10/21/chartex" xmlns:cx3="http://schemas.microsoft.com/office/drawing/2016/5/9/chartex" xmlns:cx4="http://schemas.microsoft.com/office/drawing/2016/5/10/chartex" xmlns:cx5="http://schemas.microsoft.com/office/drawing/2016/5/11/chartex" xmlns:cx6="http://schemas.microsoft.com/office/drawing/2016/5/12/chartex" xmlns:cx7="http://schemas.microsoft.com/office/drawing/2016/5/13/chartex" xmlns:cx8="http://schemas.microsoft.com/office/drawing/2016/5/14/chartex" xmlns:mc="http://schemas.openxmlformats.org/markup-compatibility/2006" xmlns:aink="http://schemas.microsoft.com/office/drawing/2016/ink" xmlns:am3d="http://schemas.microsoft.com/office/drawing/2017/model3d" xmlns:o="urn:schemas-microsoft-com:office:office" xmlns:r="http://schemas.openxmlformats.org/officeDocument/2006/relationships" xmlns:m="http://schemas.openxmlformats.org/officeDocument/2006/math" xmlns:v="urn:schemas-microsoft-com:vml" xmlns:wp14="http://schemas.microsoft.com/office/word/2010/wordprocessingDrawing" xmlns:wp="http://schemas.openxmlformats.org/drawingml/2006/wordprocessingDrawing" xmlns:w10="urn:schemas-microsoft-com:office:word" xmlns:w="http://schemas.openxmlformats.org/wordprocessingml/2006/main" xmlns:w14="http://schemas.microsoft.com/office/word/2010/wordml" xmlns:w15="http://schemas.microsoft.com/office/word/2012/wordml" xmlns:w16cex="http://schemas.microsoft.com/office/word/2018/wordml/cex" xmlns:w16cid="http://schemas.microsoft.com/office/word/2016/wordml/cid" xmlns:w16="http://schemas.microsoft.com/office/word/2018/wordml" xmlns:w16sdtdh="http://schemas.microsoft.com/office/word/2020/wordml/sdtdatahash" xmlns:w16se="http://schemas.microsoft.com/office/word/2015/wordml/symex" xmlns:wpg="http://schemas.microsoft.com/office/word/2010/wordprocessingGroup" xmlns:wpi="http://schemas.microsoft.com/office/word/2010/wordprocessingInk" xmlns:wne="http://schemas.microsoft.com/office/word/2006/wordml" xmlns:wps="http://schemas.microsoft.com/office/word/2010/wordprocessingShape" mc:Ignorable="w14 w15 w16se w16cid w16 w16cex w16sdtdh wp14">
   <w:endnote w:type="separator" w:id="-1">
     <w:p>
       <w:r>
@@ -38875,7 +38008,7 @@
 </file>
 
 <file path=word/footer1.xml><?xml version="1.0" encoding="utf-8"?>
-<w:ftr xmlns:wpc="http://schemas.microsoft.com/office/word/2010/wordprocessingCanvas" xmlns:cx="http://schemas.microsoft.com/office/drawing/2014/chartex" xmlns:cx1="http://schemas.microsoft.com/office/drawing/2015/9/8/chartex" xmlns:cx2="http://schemas.microsoft.com/office/drawing/2015/10/21/chartex" xmlns:cx3="http://schemas.microsoft.com/office/drawing/2016/5/9/chartex" xmlns:cx4="http://schemas.microsoft.com/office/drawing/2016/5/10/chartex" xmlns:cx5="http://schemas.microsoft.com/office/drawing/2016/5/11/chartex" xmlns:cx6="http://schemas.microsoft.com/office/drawing/2016/5/12/chartex" xmlns:cx7="http://schemas.microsoft.com/office/drawing/2016/5/13/chartex" xmlns:cx8="http://schemas.microsoft.com/office/drawing/2016/5/14/chartex" xmlns:mc="http://schemas.openxmlformats.org/markup-compatibility/2006" xmlns:aink="http://schemas.microsoft.com/office/drawing/2016/ink" xmlns:am3d="http://schemas.microsoft.com/office/drawing/2017/model3d" xmlns:o="urn:schemas-microsoft-com:office:office" xmlns:r="http://schemas.openxmlformats.org/officeDocument/2006/relationships" xmlns:m="http://schemas.openxmlformats.org/officeDocument/2006/math" xmlns:v="urn:schemas-microsoft-com:vml" xmlns:wp14="http://schemas.microsoft.com/office/word/2010/wordprocessingDrawing" xmlns:wp="http://schemas.openxmlformats.org/drawingml/2006/wordprocessingDrawing" xmlns:w10="urn:schemas-microsoft-com:office:word" xmlns:w="http://schemas.openxmlformats.org/wordprocessingml/2006/main" xmlns:w14="http://schemas.microsoft.com/office/word/2010/wordml" xmlns:w15="http://schemas.microsoft.com/office/word/2012/wordml" xmlns:w16cex="http://schemas.microsoft.com/office/word/2018/wordml/cex" xmlns:w16cid="http://schemas.microsoft.com/office/word/2016/wordml/cid" xmlns:w16="http://schemas.microsoft.com/office/word/2018/wordml" xmlns:w16se="http://schemas.microsoft.com/office/word/2015/wordml/symex" xmlns:wpg="http://schemas.microsoft.com/office/word/2010/wordprocessingGroup" xmlns:wpi="http://schemas.microsoft.com/office/word/2010/wordprocessingInk" xmlns:wne="http://schemas.microsoft.com/office/word/2006/wordml" xmlns:wps="http://schemas.microsoft.com/office/word/2010/wordprocessingShape" mc:Ignorable="w14 w15 w16se w16cid w16 w16cex wp14">
+<w:ftr xmlns:wpc="http://schemas.microsoft.com/office/word/2010/wordprocessingCanvas" xmlns:cx="http://schemas.microsoft.com/office/drawing/2014/chartex" xmlns:cx1="http://schemas.microsoft.com/office/drawing/2015/9/8/chartex" xmlns:cx2="http://schemas.microsoft.com/office/drawing/2015/10/21/chartex" xmlns:cx3="http://schemas.microsoft.com/office/drawing/2016/5/9/chartex" xmlns:cx4="http://schemas.microsoft.com/office/drawing/2016/5/10/chartex" xmlns:cx5="http://schemas.microsoft.com/office/drawing/2016/5/11/chartex" xmlns:cx6="http://schemas.microsoft.com/office/drawing/2016/5/12/chartex" xmlns:cx7="http://schemas.microsoft.com/office/drawing/2016/5/13/chartex" xmlns:cx8="http://schemas.microsoft.com/office/drawing/2016/5/14/chartex" xmlns:mc="http://schemas.openxmlformats.org/markup-compatibility/2006" xmlns:aink="http://schemas.microsoft.com/office/drawing/2016/ink" xmlns:am3d="http://schemas.microsoft.com/office/drawing/2017/model3d" xmlns:o="urn:schemas-microsoft-com:office:office" xmlns:r="http://schemas.openxmlformats.org/officeDocument/2006/relationships" xmlns:m="http://schemas.openxmlformats.org/officeDocument/2006/math" xmlns:v="urn:schemas-microsoft-com:vml" xmlns:wp14="http://schemas.microsoft.com/office/word/2010/wordprocessingDrawing" xmlns:wp="http://schemas.openxmlformats.org/drawingml/2006/wordprocessingDrawing" xmlns:w10="urn:schemas-microsoft-com:office:word" xmlns:w="http://schemas.openxmlformats.org/wordprocessingml/2006/main" xmlns:w14="http://schemas.microsoft.com/office/word/2010/wordml" xmlns:w15="http://schemas.microsoft.com/office/word/2012/wordml" xmlns:w16cex="http://schemas.microsoft.com/office/word/2018/wordml/cex" xmlns:w16cid="http://schemas.microsoft.com/office/word/2016/wordml/cid" xmlns:w16="http://schemas.microsoft.com/office/word/2018/wordml" xmlns:w16sdtdh="http://schemas.microsoft.com/office/word/2020/wordml/sdtdatahash" xmlns:w16se="http://schemas.microsoft.com/office/word/2015/wordml/symex" xmlns:wpg="http://schemas.microsoft.com/office/word/2010/wordprocessingGroup" xmlns:wpi="http://schemas.microsoft.com/office/word/2010/wordprocessingInk" xmlns:wne="http://schemas.microsoft.com/office/word/2006/wordml" xmlns:wps="http://schemas.microsoft.com/office/word/2010/wordprocessingShape" mc:Ignorable="w14 w15 w16se w16cid w16 w16cex w16sdtdh wp14">
   <w:p>
     <w:pPr>
       <w:pStyle w:val="Piedepgina"/>
@@ -39061,7 +38194,7 @@
 </file>
 
 <file path=word/footnotes.xml><?xml version="1.0" encoding="utf-8"?>
-<w:footnotes xmlns:wpc="http://schemas.microsoft.com/office/word/2010/wordprocessingCanvas" xmlns:cx="http://schemas.microsoft.com/office/drawing/2014/chartex" xmlns:cx1="http://schemas.microsoft.com/office/drawing/2015/9/8/chartex" xmlns:cx2="http://schemas.microsoft.com/office/drawing/2015/10/21/chartex" xmlns:cx3="http://schemas.microsoft.com/office/drawing/2016/5/9/chartex" xmlns:cx4="http://schemas.microsoft.com/office/drawing/2016/5/10/chartex" xmlns:cx5="http://schemas.microsoft.com/office/drawing/2016/5/11/chartex" xmlns:cx6="http://schemas.microsoft.com/office/drawing/2016/5/12/chartex" xmlns:cx7="http://schemas.microsoft.com/office/drawing/2016/5/13/chartex" xmlns:cx8="http://schemas.microsoft.com/office/drawing/2016/5/14/chartex" xmlns:mc="http://schemas.openxmlformats.org/markup-compatibility/2006" xmlns:aink="http://schemas.microsoft.com/office/drawing/2016/ink" xmlns:am3d="http://schemas.microsoft.com/office/drawing/2017/model3d" xmlns:o="urn:schemas-microsoft-com:office:office" xmlns:r="http://schemas.openxmlformats.org/officeDocument/2006/relationships" xmlns:m="http://schemas.openxmlformats.org/officeDocument/2006/math" xmlns:v="urn:schemas-microsoft-com:vml" xmlns:wp14="http://schemas.microsoft.com/office/word/2010/wordprocessingDrawing" xmlns:wp="http://schemas.openxmlformats.org/drawingml/2006/wordprocessingDrawing" xmlns:w10="urn:schemas-microsoft-com:office:word" xmlns:w="http://schemas.openxmlformats.org/wordprocessingml/2006/main" xmlns:w14="http://schemas.microsoft.com/office/word/2010/wordml" xmlns:w15="http://schemas.microsoft.com/office/word/2012/wordml" xmlns:w16cex="http://schemas.microsoft.com/office/word/2018/wordml/cex" xmlns:w16cid="http://schemas.microsoft.com/office/word/2016/wordml/cid" xmlns:w16="http://schemas.microsoft.com/office/word/2018/wordml" xmlns:w16se="http://schemas.microsoft.com/office/word/2015/wordml/symex" xmlns:wpg="http://schemas.microsoft.com/office/word/2010/wordprocessingGroup" xmlns:wpi="http://schemas.microsoft.com/office/word/2010/wordprocessingInk" xmlns:wne="http://schemas.microsoft.com/office/word/2006/wordml" xmlns:wps="http://schemas.microsoft.com/office/word/2010/wordprocessingShape" mc:Ignorable="w14 w15 w16se w16cid w16 w16cex wp14">
+<w:footnotes xmlns:wpc="http://schemas.microsoft.com/office/word/2010/wordprocessingCanvas" xmlns:cx="http://schemas.microsoft.com/office/drawing/2014/chartex" xmlns:cx1="http://schemas.microsoft.com/office/drawing/2015/9/8/chartex" xmlns:cx2="http://schemas.microsoft.com/office/drawing/2015/10/21/chartex" xmlns:cx3="http://schemas.microsoft.com/office/drawing/2016/5/9/chartex" xmlns:cx4="http://schemas.microsoft.com/office/drawing/2016/5/10/chartex" xmlns:cx5="http://schemas.microsoft.com/office/drawing/2016/5/11/chartex" xmlns:cx6="http://schemas.microsoft.com/office/drawing/2016/5/12/chartex" xmlns:cx7="http://schemas.microsoft.com/office/drawing/2016/5/13/chartex" xmlns:cx8="http://schemas.microsoft.com/office/drawing/2016/5/14/chartex" xmlns:mc="http://schemas.openxmlformats.org/markup-compatibility/2006" xmlns:aink="http://schemas.microsoft.com/office/drawing/2016/ink" xmlns:am3d="http://schemas.microsoft.com/office/drawing/2017/model3d" xmlns:o="urn:schemas-microsoft-com:office:office" xmlns:r="http://schemas.openxmlformats.org/officeDocument/2006/relationships" xmlns:m="http://schemas.openxmlformats.org/officeDocument/2006/math" xmlns:v="urn:schemas-microsoft-com:vml" xmlns:wp14="http://schemas.microsoft.com/office/word/2010/wordprocessingDrawing" xmlns:wp="http://schemas.openxmlformats.org/drawingml/2006/wordprocessingDrawing" xmlns:w10="urn:schemas-microsoft-com:office:word" xmlns:w="http://schemas.openxmlformats.org/wordprocessingml/2006/main" xmlns:w14="http://schemas.microsoft.com/office/word/2010/wordml" xmlns:w15="http://schemas.microsoft.com/office/word/2012/wordml" xmlns:w16cex="http://schemas.microsoft.com/office/word/2018/wordml/cex" xmlns:w16cid="http://schemas.microsoft.com/office/word/2016/wordml/cid" xmlns:w16="http://schemas.microsoft.com/office/word/2018/wordml" xmlns:w16sdtdh="http://schemas.microsoft.com/office/word/2020/wordml/sdtdatahash" xmlns:w16se="http://schemas.microsoft.com/office/word/2015/wordml/symex" xmlns:wpg="http://schemas.microsoft.com/office/word/2010/wordprocessingGroup" xmlns:wpi="http://schemas.microsoft.com/office/word/2010/wordprocessingInk" xmlns:wne="http://schemas.microsoft.com/office/word/2006/wordml" xmlns:wps="http://schemas.microsoft.com/office/word/2010/wordprocessingShape" mc:Ignorable="w14 w15 w16se w16cid w16 w16cex w16sdtdh wp14">
   <w:footnote w:type="separator" w:id="-1">
     <w:p>
       <w:r>
@@ -39083,7 +38216,7 @@
 </file>
 
 <file path=word/header1.xml><?xml version="1.0" encoding="utf-8"?>
-<w:hdr xmlns:wpc="http://schemas.microsoft.com/office/word/2010/wordprocessingCanvas" xmlns:cx="http://schemas.microsoft.com/office/drawing/2014/chartex" xmlns:cx1="http://schemas.microsoft.com/office/drawing/2015/9/8/chartex" xmlns:cx2="http://schemas.microsoft.com/office/drawing/2015/10/21/chartex" xmlns:cx3="http://schemas.microsoft.com/office/drawing/2016/5/9/chartex" xmlns:cx4="http://schemas.microsoft.com/office/drawing/2016/5/10/chartex" xmlns:cx5="http://schemas.microsoft.com/office/drawing/2016/5/11/chartex" xmlns:cx6="http://schemas.microsoft.com/office/drawing/2016/5/12/chartex" xmlns:cx7="http://schemas.microsoft.com/office/drawing/2016/5/13/chartex" xmlns:cx8="http://schemas.microsoft.com/office/drawing/2016/5/14/chartex" xmlns:mc="http://schemas.openxmlformats.org/markup-compatibility/2006" xmlns:aink="http://schemas.microsoft.com/office/drawing/2016/ink" xmlns:am3d="http://schemas.microsoft.com/office/drawing/2017/model3d" xmlns:o="urn:schemas-microsoft-com:office:office" xmlns:r="http://schemas.openxmlformats.org/officeDocument/2006/relationships" xmlns:m="http://schemas.openxmlformats.org/officeDocument/2006/math" xmlns:v="urn:schemas-microsoft-com:vml" xmlns:wp14="http://schemas.microsoft.com/office/word/2010/wordprocessingDrawing" xmlns:wp="http://schemas.openxmlformats.org/drawingml/2006/wordprocessingDrawing" xmlns:w10="urn:schemas-microsoft-com:office:word" xmlns:w="http://schemas.openxmlformats.org/wordprocessingml/2006/main" xmlns:w14="http://schemas.microsoft.com/office/word/2010/wordml" xmlns:w15="http://schemas.microsoft.com/office/word/2012/wordml" xmlns:w16cex="http://schemas.microsoft.com/office/word/2018/wordml/cex" xmlns:w16cid="http://schemas.microsoft.com/office/word/2016/wordml/cid" xmlns:w16="http://schemas.microsoft.com/office/word/2018/wordml" xmlns:w16se="http://schemas.microsoft.com/office/word/2015/wordml/symex" xmlns:wpg="http://schemas.microsoft.com/office/word/2010/wordprocessingGroup" xmlns:wpi="http://schemas.microsoft.com/office/word/2010/wordprocessingInk" xmlns:wne="http://schemas.microsoft.com/office/word/2006/wordml" xmlns:wps="http://schemas.microsoft.com/office/word/2010/wordprocessingShape" mc:Ignorable="w14 w15 w16se w16cid w16 w16cex wp14">
+<w:hdr xmlns:wpc="http://schemas.microsoft.com/office/word/2010/wordprocessingCanvas" xmlns:cx="http://schemas.microsoft.com/office/drawing/2014/chartex" xmlns:cx1="http://schemas.microsoft.com/office/drawing/2015/9/8/chartex" xmlns:cx2="http://schemas.microsoft.com/office/drawing/2015/10/21/chartex" xmlns:cx3="http://schemas.microsoft.com/office/drawing/2016/5/9/chartex" xmlns:cx4="http://schemas.microsoft.com/office/drawing/2016/5/10/chartex" xmlns:cx5="http://schemas.microsoft.com/office/drawing/2016/5/11/chartex" xmlns:cx6="http://schemas.microsoft.com/office/drawing/2016/5/12/chartex" xmlns:cx7="http://schemas.microsoft.com/office/drawing/2016/5/13/chartex" xmlns:cx8="http://schemas.microsoft.com/office/drawing/2016/5/14/chartex" xmlns:mc="http://schemas.openxmlformats.org/markup-compatibility/2006" xmlns:aink="http://schemas.microsoft.com/office/drawing/2016/ink" xmlns:am3d="http://schemas.microsoft.com/office/drawing/2017/model3d" xmlns:o="urn:schemas-microsoft-com:office:office" xmlns:r="http://schemas.openxmlformats.org/officeDocument/2006/relationships" xmlns:m="http://schemas.openxmlformats.org/officeDocument/2006/math" xmlns:v="urn:schemas-microsoft-com:vml" xmlns:wp14="http://schemas.microsoft.com/office/word/2010/wordprocessingDrawing" xmlns:wp="http://schemas.openxmlformats.org/drawingml/2006/wordprocessingDrawing" xmlns:w10="urn:schemas-microsoft-com:office:word" xmlns:w="http://schemas.openxmlformats.org/wordprocessingml/2006/main" xmlns:w14="http://schemas.microsoft.com/office/word/2010/wordml" xmlns:w15="http://schemas.microsoft.com/office/word/2012/wordml" xmlns:w16cex="http://schemas.microsoft.com/office/word/2018/wordml/cex" xmlns:w16cid="http://schemas.microsoft.com/office/word/2016/wordml/cid" xmlns:w16="http://schemas.microsoft.com/office/word/2018/wordml" xmlns:w16sdtdh="http://schemas.microsoft.com/office/word/2020/wordml/sdtdatahash" xmlns:w16se="http://schemas.microsoft.com/office/word/2015/wordml/symex" xmlns:wpg="http://schemas.microsoft.com/office/word/2010/wordprocessingGroup" xmlns:wpi="http://schemas.microsoft.com/office/word/2010/wordprocessingInk" xmlns:wne="http://schemas.microsoft.com/office/word/2006/wordml" xmlns:wps="http://schemas.microsoft.com/office/word/2010/wordprocessingShape" mc:Ignorable="w14 w15 w16se w16cid w16 w16cex w16sdtdh wp14">
   <w:p>
     <w:pPr>
       <w:pStyle w:val="Encabezado"/>
@@ -39102,7 +38235,7 @@
 </file>
 
 <file path=word/header2.xml><?xml version="1.0" encoding="utf-8"?>
-<w:hdr xmlns:wpc="http://schemas.microsoft.com/office/word/2010/wordprocessingCanvas" xmlns:cx="http://schemas.microsoft.com/office/drawing/2014/chartex" xmlns:cx1="http://schemas.microsoft.com/office/drawing/2015/9/8/chartex" xmlns:cx2="http://schemas.microsoft.com/office/drawing/2015/10/21/chartex" xmlns:cx3="http://schemas.microsoft.com/office/drawing/2016/5/9/chartex" xmlns:cx4="http://schemas.microsoft.com/office/drawing/2016/5/10/chartex" xmlns:cx5="http://schemas.microsoft.com/office/drawing/2016/5/11/chartex" xmlns:cx6="http://schemas.microsoft.com/office/drawing/2016/5/12/chartex" xmlns:cx7="http://schemas.microsoft.com/office/drawing/2016/5/13/chartex" xmlns:cx8="http://schemas.microsoft.com/office/drawing/2016/5/14/chartex" xmlns:mc="http://schemas.openxmlformats.org/markup-compatibility/2006" xmlns:aink="http://schemas.microsoft.com/office/drawing/2016/ink" xmlns:am3d="http://schemas.microsoft.com/office/drawing/2017/model3d" xmlns:o="urn:schemas-microsoft-com:office:office" xmlns:r="http://schemas.openxmlformats.org/officeDocument/2006/relationships" xmlns:m="http://schemas.openxmlformats.org/officeDocument/2006/math" xmlns:v="urn:schemas-microsoft-com:vml" xmlns:wp14="http://schemas.microsoft.com/office/word/2010/wordprocessingDrawing" xmlns:wp="http://schemas.openxmlformats.org/drawingml/2006/wordprocessingDrawing" xmlns:w10="urn:schemas-microsoft-com:office:word" xmlns:w="http://schemas.openxmlformats.org/wordprocessingml/2006/main" xmlns:w14="http://schemas.microsoft.com/office/word/2010/wordml" xmlns:w15="http://schemas.microsoft.com/office/word/2012/wordml" xmlns:w16cex="http://schemas.microsoft.com/office/word/2018/wordml/cex" xmlns:w16cid="http://schemas.microsoft.com/office/word/2016/wordml/cid" xmlns:w16="http://schemas.microsoft.com/office/word/2018/wordml" xmlns:w16se="http://schemas.microsoft.com/office/word/2015/wordml/symex" xmlns:wpg="http://schemas.microsoft.com/office/word/2010/wordprocessingGroup" xmlns:wpi="http://schemas.microsoft.com/office/word/2010/wordprocessingInk" xmlns:wne="http://schemas.microsoft.com/office/word/2006/wordml" xmlns:wps="http://schemas.microsoft.com/office/word/2010/wordprocessingShape" mc:Ignorable="w14 w15 w16se w16cid w16 w16cex wp14">
+<w:hdr xmlns:wpc="http://schemas.microsoft.com/office/word/2010/wordprocessingCanvas" xmlns:cx="http://schemas.microsoft.com/office/drawing/2014/chartex" xmlns:cx1="http://schemas.microsoft.com/office/drawing/2015/9/8/chartex" xmlns:cx2="http://schemas.microsoft.com/office/drawing/2015/10/21/chartex" xmlns:cx3="http://schemas.microsoft.com/office/drawing/2016/5/9/chartex" xmlns:cx4="http://schemas.microsoft.com/office/drawing/2016/5/10/chartex" xmlns:cx5="http://schemas.microsoft.com/office/drawing/2016/5/11/chartex" xmlns:cx6="http://schemas.microsoft.com/office/drawing/2016/5/12/chartex" xmlns:cx7="http://schemas.microsoft.com/office/drawing/2016/5/13/chartex" xmlns:cx8="http://schemas.microsoft.com/office/drawing/2016/5/14/chartex" xmlns:mc="http://schemas.openxmlformats.org/markup-compatibility/2006" xmlns:aink="http://schemas.microsoft.com/office/drawing/2016/ink" xmlns:am3d="http://schemas.microsoft.com/office/drawing/2017/model3d" xmlns:o="urn:schemas-microsoft-com:office:office" xmlns:r="http://schemas.openxmlformats.org/officeDocument/2006/relationships" xmlns:m="http://schemas.openxmlformats.org/officeDocument/2006/math" xmlns:v="urn:schemas-microsoft-com:vml" xmlns:wp14="http://schemas.microsoft.com/office/word/2010/wordprocessingDrawing" xmlns:wp="http://schemas.openxmlformats.org/drawingml/2006/wordprocessingDrawing" xmlns:w10="urn:schemas-microsoft-com:office:word" xmlns:w="http://schemas.openxmlformats.org/wordprocessingml/2006/main" xmlns:w14="http://schemas.microsoft.com/office/word/2010/wordml" xmlns:w15="http://schemas.microsoft.com/office/word/2012/wordml" xmlns:w16cex="http://schemas.microsoft.com/office/word/2018/wordml/cex" xmlns:w16cid="http://schemas.microsoft.com/office/word/2016/wordml/cid" xmlns:w16="http://schemas.microsoft.com/office/word/2018/wordml" xmlns:w16sdtdh="http://schemas.microsoft.com/office/word/2020/wordml/sdtdatahash" xmlns:w16se="http://schemas.microsoft.com/office/word/2015/wordml/symex" xmlns:wpg="http://schemas.microsoft.com/office/word/2010/wordprocessingGroup" xmlns:wpi="http://schemas.microsoft.com/office/word/2010/wordprocessingInk" xmlns:wne="http://schemas.microsoft.com/office/word/2006/wordml" xmlns:wps="http://schemas.microsoft.com/office/word/2010/wordprocessingShape" mc:Ignorable="w14 w15 w16se w16cid w16 w16cex w16sdtdh wp14">
   <w:p>
     <w:pPr>
       <w:pStyle w:val="Encabezado"/>
@@ -39126,7 +38259,7 @@
 </file>
 
 <file path=word/numbering.xml><?xml version="1.0" encoding="utf-8"?>
-<w:numbering xmlns:wpc="http://schemas.microsoft.com/office/word/2010/wordprocessingCanvas" xmlns:cx="http://schemas.microsoft.com/office/drawing/2014/chartex" xmlns:cx1="http://schemas.microsoft.com/office/drawing/2015/9/8/chartex" xmlns:cx2="http://schemas.microsoft.com/office/drawing/2015/10/21/chartex" xmlns:cx3="http://schemas.microsoft.com/office/drawing/2016/5/9/chartex" xmlns:cx4="http://schemas.microsoft.com/office/drawing/2016/5/10/chartex" xmlns:cx5="http://schemas.microsoft.com/office/drawing/2016/5/11/chartex" xmlns:cx6="http://schemas.microsoft.com/office/drawing/2016/5/12/chartex" xmlns:cx7="http://schemas.microsoft.com/office/drawing/2016/5/13/chartex" xmlns:cx8="http://schemas.microsoft.com/office/drawing/2016/5/14/chartex" xmlns:mc="http://schemas.openxmlformats.org/markup-compatibility/2006" xmlns:aink="http://schemas.microsoft.com/office/drawing/2016/ink" xmlns:am3d="http://schemas.microsoft.com/office/drawing/2017/model3d" xmlns:o="urn:schemas-microsoft-com:office:office" xmlns:r="http://schemas.openxmlformats.org/officeDocument/2006/relationships" xmlns:m="http://schemas.openxmlformats.org/officeDocument/2006/math" xmlns:v="urn:schemas-microsoft-com:vml" xmlns:wp14="http://schemas.microsoft.com/office/word/2010/wordprocessingDrawing" xmlns:wp="http://schemas.openxmlformats.org/drawingml/2006/wordprocessingDrawing" xmlns:w10="urn:schemas-microsoft-com:office:word" xmlns:w="http://schemas.openxmlformats.org/wordprocessingml/2006/main" xmlns:w14="http://schemas.microsoft.com/office/word/2010/wordml" xmlns:w15="http://schemas.microsoft.com/office/word/2012/wordml" xmlns:w16cex="http://schemas.microsoft.com/office/word/2018/wordml/cex" xmlns:w16cid="http://schemas.microsoft.com/office/word/2016/wordml/cid" xmlns:w16="http://schemas.microsoft.com/office/word/2018/wordml" xmlns:w16se="http://schemas.microsoft.com/office/word/2015/wordml/symex" xmlns:wpg="http://schemas.microsoft.com/office/word/2010/wordprocessingGroup" xmlns:wpi="http://schemas.microsoft.com/office/word/2010/wordprocessingInk" xmlns:wne="http://schemas.microsoft.com/office/word/2006/wordml" xmlns:wps="http://schemas.microsoft.com/office/word/2010/wordprocessingShape" mc:Ignorable="w14 w15 w16se w16cid w16 w16cex wp14">
+<w:numbering xmlns:wpc="http://schemas.microsoft.com/office/word/2010/wordprocessingCanvas" xmlns:cx="http://schemas.microsoft.com/office/drawing/2014/chartex" xmlns:cx1="http://schemas.microsoft.com/office/drawing/2015/9/8/chartex" xmlns:cx2="http://schemas.microsoft.com/office/drawing/2015/10/21/chartex" xmlns:cx3="http://schemas.microsoft.com/office/drawing/2016/5/9/chartex" xmlns:cx4="http://schemas.microsoft.com/office/drawing/2016/5/10/chartex" xmlns:cx5="http://schemas.microsoft.com/office/drawing/2016/5/11/chartex" xmlns:cx6="http://schemas.microsoft.com/office/drawing/2016/5/12/chartex" xmlns:cx7="http://schemas.microsoft.com/office/drawing/2016/5/13/chartex" xmlns:cx8="http://schemas.microsoft.com/office/drawing/2016/5/14/chartex" xmlns:mc="http://schemas.openxmlformats.org/markup-compatibility/2006" xmlns:aink="http://schemas.microsoft.com/office/drawing/2016/ink" xmlns:am3d="http://schemas.microsoft.com/office/drawing/2017/model3d" xmlns:o="urn:schemas-microsoft-com:office:office" xmlns:r="http://schemas.openxmlformats.org/officeDocument/2006/relationships" xmlns:m="http://schemas.openxmlformats.org/officeDocument/2006/math" xmlns:v="urn:schemas-microsoft-com:vml" xmlns:wp14="http://schemas.microsoft.com/office/word/2010/wordprocessingDrawing" xmlns:wp="http://schemas.openxmlformats.org/drawingml/2006/wordprocessingDrawing" xmlns:w10="urn:schemas-microsoft-com:office:word" xmlns:w="http://schemas.openxmlformats.org/wordprocessingml/2006/main" xmlns:w14="http://schemas.microsoft.com/office/word/2010/wordml" xmlns:w15="http://schemas.microsoft.com/office/word/2012/wordml" xmlns:w16cex="http://schemas.microsoft.com/office/word/2018/wordml/cex" xmlns:w16cid="http://schemas.microsoft.com/office/word/2016/wordml/cid" xmlns:w16="http://schemas.microsoft.com/office/word/2018/wordml" xmlns:w16sdtdh="http://schemas.microsoft.com/office/word/2020/wordml/sdtdatahash" xmlns:w16se="http://schemas.microsoft.com/office/word/2015/wordml/symex" xmlns:wpg="http://schemas.microsoft.com/office/word/2010/wordprocessingGroup" xmlns:wpi="http://schemas.microsoft.com/office/word/2010/wordprocessingInk" xmlns:wne="http://schemas.microsoft.com/office/word/2006/wordml" xmlns:wps="http://schemas.microsoft.com/office/word/2010/wordprocessingShape" mc:Ignorable="w14 w15 w16se w16cid w16 w16cex w16sdtdh wp14">
   <w:abstractNum w:abstractNumId="0" w15:restartNumberingAfterBreak="0">
     <w:nsid w:val="02092F04"/>
     <w:multiLevelType w:val="hybridMultilevel"/>
@@ -40937,7 +40070,7 @@
 </file>
 
 <file path=word/styles.xml><?xml version="1.0" encoding="utf-8"?>
-<w:styles xmlns:mc="http://schemas.openxmlformats.org/markup-compatibility/2006" xmlns:r="http://schemas.openxmlformats.org/officeDocument/2006/relationships" xmlns:w="http://schemas.openxmlformats.org/wordprocessingml/2006/main" xmlns:w14="http://schemas.microsoft.com/office/word/2010/wordml" xmlns:w15="http://schemas.microsoft.com/office/word/2012/wordml" xmlns:w16cex="http://schemas.microsoft.com/office/word/2018/wordml/cex" xmlns:w16cid="http://schemas.microsoft.com/office/word/2016/wordml/cid" xmlns:w16="http://schemas.microsoft.com/office/word/2018/wordml" xmlns:w16se="http://schemas.microsoft.com/office/word/2015/wordml/symex" mc:Ignorable="w14 w15 w16se w16cid w16 w16cex">
+<w:styles xmlns:mc="http://schemas.openxmlformats.org/markup-compatibility/2006" xmlns:r="http://schemas.openxmlformats.org/officeDocument/2006/relationships" xmlns:w="http://schemas.openxmlformats.org/wordprocessingml/2006/main" xmlns:w14="http://schemas.microsoft.com/office/word/2010/wordml" xmlns:w15="http://schemas.microsoft.com/office/word/2012/wordml" xmlns:w16cex="http://schemas.microsoft.com/office/word/2018/wordml/cex" xmlns:w16cid="http://schemas.microsoft.com/office/word/2016/wordml/cid" xmlns:w16="http://schemas.microsoft.com/office/word/2018/wordml" xmlns:w16sdtdh="http://schemas.microsoft.com/office/word/2020/wordml/sdtdatahash" xmlns:w16se="http://schemas.microsoft.com/office/word/2015/wordml/symex" mc:Ignorable="w14 w15 w16se w16cid w16 w16cex w16sdtdh">
   <w:docDefaults>
     <w:rPrDefault>
       <w:rPr>

</xml_diff>